<commit_message>
add 4.23 to report
</commit_message>
<xml_diff>
--- a/Расчетные задания. Теорвер.docx
+++ b/Расчетные задания. Теорвер.docx
@@ -1,6 +1,6 @@
 
 <file path=word/document.xml><?xml version="1.0" encoding="utf-8"?>
-<w:document xmlns:wpc="http://schemas.microsoft.com/office/word/2010/wordprocessingCanvas" xmlns:cx="http://schemas.microsoft.com/office/drawing/2014/chartex" xmlns:cx1="http://schemas.microsoft.com/office/drawing/2015/9/8/chartex" xmlns:cx2="http://schemas.microsoft.com/office/drawing/2015/10/21/chartex" xmlns:cx3="http://schemas.microsoft.com/office/drawing/2016/5/9/chartex" xmlns:cx4="http://schemas.microsoft.com/office/drawing/2016/5/10/chartex" xmlns:cx5="http://schemas.microsoft.com/office/drawing/2016/5/11/chartex" xmlns:cx6="http://schemas.microsoft.com/office/drawing/2016/5/12/chartex" xmlns:cx7="http://schemas.microsoft.com/office/drawing/2016/5/13/chartex" xmlns:cx8="http://schemas.microsoft.com/office/drawing/2016/5/14/chartex" xmlns:mc="http://schemas.openxmlformats.org/markup-compatibility/2006" xmlns:aink="http://schemas.microsoft.com/office/drawing/2016/ink" xmlns:am3d="http://schemas.microsoft.com/office/drawing/2017/model3d" xmlns:o="urn:schemas-microsoft-com:office:office" xmlns:oel="http://schemas.microsoft.com/office/2019/extlst" xmlns:r="http://schemas.openxmlformats.org/officeDocument/2006/relationships" xmlns:m="http://schemas.openxmlformats.org/officeDocument/2006/math" xmlns:v="urn:schemas-microsoft-com:vml" xmlns:wp14="http://schemas.microsoft.com/office/word/2010/wordprocessingDrawing" xmlns:wp="http://schemas.openxmlformats.org/drawingml/2006/wordprocessingDrawing" xmlns:w10="urn:schemas-microsoft-com:office:word" xmlns:w="http://schemas.openxmlformats.org/wordprocessingml/2006/main" xmlns:w14="http://schemas.microsoft.com/office/word/2010/wordml" xmlns:w15="http://schemas.microsoft.com/office/word/2012/wordml" xmlns:w16cex="http://schemas.microsoft.com/office/word/2018/wordml/cex" xmlns:w16cid="http://schemas.microsoft.com/office/word/2016/wordml/cid" xmlns:w16="http://schemas.microsoft.com/office/word/2018/wordml" xmlns:w16du="http://schemas.microsoft.com/office/word/2023/wordml/word16du" xmlns:w16sdtdh="http://schemas.microsoft.com/office/word/2020/wordml/sdtdatahash" xmlns:w16se="http://schemas.microsoft.com/office/word/2015/wordml/symex" xmlns:wpg="http://schemas.microsoft.com/office/word/2010/wordprocessingGroup" xmlns:wpi="http://schemas.microsoft.com/office/word/2010/wordprocessingInk" xmlns:wne="http://schemas.microsoft.com/office/word/2006/wordml" xmlns:wps="http://schemas.microsoft.com/office/word/2010/wordprocessingShape" mc:Ignorable="w14 w15 w16se w16cid w16 w16cex w16sdtdh wp14">
+<w:document xmlns:wpc="http://schemas.microsoft.com/office/word/2010/wordprocessingCanvas" xmlns:cx="http://schemas.microsoft.com/office/drawing/2014/chartex" xmlns:cx1="http://schemas.microsoft.com/office/drawing/2015/9/8/chartex" xmlns:cx2="http://schemas.microsoft.com/office/drawing/2015/10/21/chartex" xmlns:cx3="http://schemas.microsoft.com/office/drawing/2016/5/9/chartex" xmlns:cx4="http://schemas.microsoft.com/office/drawing/2016/5/10/chartex" xmlns:cx5="http://schemas.microsoft.com/office/drawing/2016/5/11/chartex" xmlns:cx6="http://schemas.microsoft.com/office/drawing/2016/5/12/chartex" xmlns:cx7="http://schemas.microsoft.com/office/drawing/2016/5/13/chartex" xmlns:cx8="http://schemas.microsoft.com/office/drawing/2016/5/14/chartex" xmlns:mc="http://schemas.openxmlformats.org/markup-compatibility/2006" xmlns:aink="http://schemas.microsoft.com/office/drawing/2016/ink" xmlns:am3d="http://schemas.microsoft.com/office/drawing/2017/model3d" xmlns:o="urn:schemas-microsoft-com:office:office" xmlns:r="http://schemas.openxmlformats.org/officeDocument/2006/relationships" xmlns:m="http://schemas.openxmlformats.org/officeDocument/2006/math" xmlns:v="urn:schemas-microsoft-com:vml" xmlns:wp14="http://schemas.microsoft.com/office/word/2010/wordprocessingDrawing" xmlns:wp="http://schemas.openxmlformats.org/drawingml/2006/wordprocessingDrawing" xmlns:w10="urn:schemas-microsoft-com:office:word" xmlns:w="http://schemas.openxmlformats.org/wordprocessingml/2006/main" xmlns:w14="http://schemas.microsoft.com/office/word/2010/wordml" xmlns:w15="http://schemas.microsoft.com/office/word/2012/wordml" xmlns:w16cex="http://schemas.microsoft.com/office/word/2018/wordml/cex" xmlns:w16cid="http://schemas.microsoft.com/office/word/2016/wordml/cid" xmlns:w16="http://schemas.microsoft.com/office/word/2018/wordml" xmlns:w16sdtdh="http://schemas.microsoft.com/office/word/2020/wordml/sdtdatahash" xmlns:w16se="http://schemas.microsoft.com/office/word/2015/wordml/symex" xmlns:wpg="http://schemas.microsoft.com/office/word/2010/wordprocessingGroup" xmlns:wpi="http://schemas.microsoft.com/office/word/2010/wordprocessingInk" xmlns:wne="http://schemas.microsoft.com/office/word/2006/wordml" xmlns:wps="http://schemas.microsoft.com/office/word/2010/wordprocessingShape" mc:Ignorable="w14 w15 w16se w16cid w16 w16cex w16sdtdh wp14">
   <w:body>
     <w:p>
       <w:pPr>
@@ -586,6 +586,7 @@
           <w:docPartUnique/>
         </w:docPartObj>
       </w:sdtPr>
+      <w:sdtEndPr/>
       <w:sdtContent>
         <w:p>
           <w:pPr>
@@ -646,7 +647,7 @@
             </w:rPr>
             <w:fldChar w:fldCharType="separate"/>
           </w:r>
-          <w:hyperlink w:anchor="_Toc133886340" w:history="1">
+          <w:hyperlink w:anchor="_Toc133960722" w:history="1">
             <w:r>
               <w:rPr>
                 <w:rStyle w:val="a5"/>
@@ -691,7 +692,7 @@
               <w:rPr>
                 <w:noProof/>
               </w:rPr>
-              <w:instrText xml:space="preserve"> PAGEREF _Toc133886340 \h </w:instrText>
+              <w:instrText xml:space="preserve"> PAGEREF _Toc133960722 \h </w:instrText>
             </w:r>
             <w:r>
               <w:rPr>
@@ -700,6 +701,7 @@
             </w:r>
             <w:r>
               <w:rPr>
+                <w:rFonts w:hint="eastAsia"/>
                 <w:noProof/>
               </w:rPr>
               <w:fldChar w:fldCharType="separate"/>
@@ -736,7 +738,7 @@
               <w:lang w:eastAsia="ru-RU" w:bidi="ar-SA"/>
             </w:rPr>
           </w:pPr>
-          <w:hyperlink w:anchor="_Toc133886341" w:history="1">
+          <w:hyperlink w:anchor="_Toc133960723" w:history="1">
             <w:r>
               <w:rPr>
                 <w:rStyle w:val="a5"/>
@@ -781,7 +783,7 @@
               <w:rPr>
                 <w:noProof/>
               </w:rPr>
-              <w:instrText xml:space="preserve"> PAGEREF _Toc133886341 \h </w:instrText>
+              <w:instrText xml:space="preserve"> PAGEREF _Toc133960723 \h </w:instrText>
             </w:r>
             <w:r>
               <w:rPr>
@@ -790,6 +792,7 @@
             </w:r>
             <w:r>
               <w:rPr>
+                <w:rFonts w:hint="eastAsia"/>
                 <w:noProof/>
               </w:rPr>
               <w:fldChar w:fldCharType="separate"/>
@@ -825,7 +828,7 @@
               <w:lang w:eastAsia="ru-RU" w:bidi="ar-SA"/>
             </w:rPr>
           </w:pPr>
-          <w:hyperlink w:anchor="_Toc133886342" w:history="1">
+          <w:hyperlink w:anchor="_Toc133960724" w:history="1">
             <w:r>
               <w:rPr>
                 <w:rStyle w:val="a5"/>
@@ -869,7 +872,7 @@
               <w:rPr>
                 <w:noProof/>
               </w:rPr>
-              <w:instrText xml:space="preserve"> PAGEREF _Toc133886342 \h </w:instrText>
+              <w:instrText xml:space="preserve"> PAGEREF _Toc133960724 \h </w:instrText>
             </w:r>
             <w:r>
               <w:rPr>
@@ -912,7 +915,7 @@
               <w:lang w:eastAsia="ru-RU" w:bidi="ar-SA"/>
             </w:rPr>
           </w:pPr>
-          <w:hyperlink w:anchor="_Toc133886343" w:history="1">
+          <w:hyperlink w:anchor="_Toc133960725" w:history="1">
             <w:r>
               <w:rPr>
                 <w:rStyle w:val="a5"/>
@@ -956,7 +959,7 @@
               <w:rPr>
                 <w:noProof/>
               </w:rPr>
-              <w:instrText xml:space="preserve"> PAGEREF _Toc133886343 \h </w:instrText>
+              <w:instrText xml:space="preserve"> PAGEREF _Toc133960725 \h </w:instrText>
             </w:r>
             <w:r>
               <w:rPr>
@@ -999,7 +1002,7 @@
               <w:lang w:eastAsia="ru-RU" w:bidi="ar-SA"/>
             </w:rPr>
           </w:pPr>
-          <w:hyperlink w:anchor="_Toc133886344" w:history="1">
+          <w:hyperlink w:anchor="_Toc133960726" w:history="1">
             <w:r>
               <w:rPr>
                 <w:rStyle w:val="a5"/>
@@ -1043,7 +1046,7 @@
               <w:rPr>
                 <w:noProof/>
               </w:rPr>
-              <w:instrText xml:space="preserve"> PAGEREF _Toc133886344 \h </w:instrText>
+              <w:instrText xml:space="preserve"> PAGEREF _Toc133960726 \h </w:instrText>
             </w:r>
             <w:r>
               <w:rPr>
@@ -1086,7 +1089,7 @@
               <w:lang w:eastAsia="ru-RU" w:bidi="ar-SA"/>
             </w:rPr>
           </w:pPr>
-          <w:hyperlink w:anchor="_Toc133886345" w:history="1">
+          <w:hyperlink w:anchor="_Toc133960727" w:history="1">
             <w:r>
               <w:rPr>
                 <w:rStyle w:val="a5"/>
@@ -1130,7 +1133,7 @@
               <w:rPr>
                 <w:noProof/>
               </w:rPr>
-              <w:instrText xml:space="preserve"> PAGEREF _Toc133886345 \h </w:instrText>
+              <w:instrText xml:space="preserve"> PAGEREF _Toc133960727 \h </w:instrText>
             </w:r>
             <w:r>
               <w:rPr>
@@ -1174,7 +1177,7 @@
               <w:lang w:eastAsia="ru-RU" w:bidi="ar-SA"/>
             </w:rPr>
           </w:pPr>
-          <w:hyperlink w:anchor="_Toc133886346" w:history="1">
+          <w:hyperlink w:anchor="_Toc133960728" w:history="1">
             <w:r>
               <w:rPr>
                 <w:rStyle w:val="a5"/>
@@ -1219,7 +1222,7 @@
               <w:rPr>
                 <w:noProof/>
               </w:rPr>
-              <w:instrText xml:space="preserve"> PAGEREF _Toc133886346 \h </w:instrText>
+              <w:instrText xml:space="preserve"> PAGEREF _Toc133960728 \h </w:instrText>
             </w:r>
             <w:r>
               <w:rPr>
@@ -1228,6 +1231,7 @@
             </w:r>
             <w:r>
               <w:rPr>
+                <w:rFonts w:hint="eastAsia"/>
                 <w:noProof/>
               </w:rPr>
               <w:fldChar w:fldCharType="separate"/>
@@ -1263,7 +1267,7 @@
               <w:lang w:eastAsia="ru-RU" w:bidi="ar-SA"/>
             </w:rPr>
           </w:pPr>
-          <w:hyperlink w:anchor="_Toc133886347" w:history="1">
+          <w:hyperlink w:anchor="_Toc133960729" w:history="1">
             <w:r>
               <w:rPr>
                 <w:rStyle w:val="a5"/>
@@ -1307,7 +1311,7 @@
               <w:rPr>
                 <w:noProof/>
               </w:rPr>
-              <w:instrText xml:space="preserve"> PAGEREF _Toc133886347 \h </w:instrText>
+              <w:instrText xml:space="preserve"> PAGEREF _Toc133960729 \h </w:instrText>
             </w:r>
             <w:r>
               <w:rPr>
@@ -1350,7 +1354,7 @@
               <w:lang w:eastAsia="ru-RU" w:bidi="ar-SA"/>
             </w:rPr>
           </w:pPr>
-          <w:hyperlink w:anchor="_Toc133886348" w:history="1">
+          <w:hyperlink w:anchor="_Toc133960730" w:history="1">
             <w:r>
               <w:rPr>
                 <w:rStyle w:val="a5"/>
@@ -1394,7 +1398,7 @@
               <w:rPr>
                 <w:noProof/>
               </w:rPr>
-              <w:instrText xml:space="preserve"> PAGEREF _Toc133886348 \h </w:instrText>
+              <w:instrText xml:space="preserve"> PAGEREF _Toc133960730 \h </w:instrText>
             </w:r>
             <w:r>
               <w:rPr>
@@ -1437,7 +1441,7 @@
               <w:lang w:eastAsia="ru-RU" w:bidi="ar-SA"/>
             </w:rPr>
           </w:pPr>
-          <w:hyperlink w:anchor="_Toc133886349" w:history="1">
+          <w:hyperlink w:anchor="_Toc133960731" w:history="1">
             <w:r>
               <w:rPr>
                 <w:rStyle w:val="a5"/>
@@ -1481,7 +1485,7 @@
               <w:rPr>
                 <w:noProof/>
               </w:rPr>
-              <w:instrText xml:space="preserve"> PAGEREF _Toc133886349 \h </w:instrText>
+              <w:instrText xml:space="preserve"> PAGEREF _Toc133960731 \h </w:instrText>
             </w:r>
             <w:r>
               <w:rPr>
@@ -1511,6 +1515,97 @@
         <w:p>
           <w:pPr>
             <w:pStyle w:val="10"/>
+            <w:tabs>
+              <w:tab w:val="left" w:pos="720"/>
+            </w:tabs>
+            <w:rPr>
+              <w:rFonts w:asciiTheme="minorHAnsi" w:eastAsiaTheme="minorEastAsia" w:hAnsiTheme="minorHAnsi" w:cstheme="minorBidi"/>
+              <w:b w:val="0"/>
+              <w:bCs w:val="0"/>
+              <w:noProof/>
+              <w:kern w:val="0"/>
+              <w:sz w:val="22"/>
+              <w:szCs w:val="22"/>
+              <w:lang w:eastAsia="ru-RU" w:bidi="ar-SA"/>
+            </w:rPr>
+          </w:pPr>
+          <w:hyperlink w:anchor="_Toc133960732" w:history="1">
+            <w:r>
+              <w:rPr>
+                <w:rStyle w:val="a5"/>
+                <w:rFonts w:cs="Arial"/>
+                <w:noProof/>
+              </w:rPr>
+              <w:t>4.</w:t>
+            </w:r>
+            <w:r>
+              <w:rPr>
+                <w:rFonts w:asciiTheme="minorHAnsi" w:eastAsiaTheme="minorEastAsia" w:hAnsiTheme="minorHAnsi" w:cstheme="minorBidi"/>
+                <w:b w:val="0"/>
+                <w:bCs w:val="0"/>
+                <w:noProof/>
+                <w:kern w:val="0"/>
+                <w:sz w:val="22"/>
+                <w:szCs w:val="22"/>
+                <w:lang w:eastAsia="ru-RU" w:bidi="ar-SA"/>
+              </w:rPr>
+              <w:tab/>
+            </w:r>
+            <w:r>
+              <w:rPr>
+                <w:rStyle w:val="a5"/>
+                <w:noProof/>
+              </w:rPr>
+              <w:t>Ссылки</w:t>
+            </w:r>
+            <w:r>
+              <w:rPr>
+                <w:noProof/>
+              </w:rPr>
+              <w:tab/>
+            </w:r>
+            <w:r>
+              <w:rPr>
+                <w:noProof/>
+              </w:rPr>
+              <w:fldChar w:fldCharType="begin"/>
+            </w:r>
+            <w:r>
+              <w:rPr>
+                <w:noProof/>
+              </w:rPr>
+              <w:instrText xml:space="preserve"> PAGEREF _Toc133960732 \h </w:instrText>
+            </w:r>
+            <w:r>
+              <w:rPr>
+                <w:noProof/>
+              </w:rPr>
+            </w:r>
+            <w:r>
+              <w:rPr>
+                <w:rFonts w:hint="eastAsia"/>
+                <w:noProof/>
+              </w:rPr>
+              <w:fldChar w:fldCharType="separate"/>
+            </w:r>
+            <w:r>
+              <w:rPr>
+                <w:rFonts w:hint="eastAsia"/>
+                <w:noProof/>
+              </w:rPr>
+              <w:t>9</w:t>
+            </w:r>
+            <w:r>
+              <w:rPr>
+                <w:noProof/>
+              </w:rPr>
+              <w:fldChar w:fldCharType="end"/>
+            </w:r>
+          </w:hyperlink>
+        </w:p>
+        <w:p>
+          <w:pPr>
+            <w:pStyle w:val="10"/>
             <w:rPr>
               <w:rFonts w:ascii="Times New Roman" w:hAnsi="Times New Roman"/>
             </w:rPr>
@@ -1539,7 +1634,7 @@
       <w:r>
         <w:br w:type="page"/>
       </w:r>
-      <w:bookmarkStart w:id="1" w:name="_Toc133886340"/>
+      <w:bookmarkStart w:id="1" w:name="_Toc133960722"/>
       <w:r>
         <w:lastRenderedPageBreak/>
         <w:t>Задания</w:t>
@@ -1582,7 +1677,17 @@
           <w:highlight w:val="yellow"/>
           <w:lang w:val="en-US"/>
         </w:rPr>
-        <w:t>1.7, 2.6, 3.22</w:t>
+        <w:t>1.7, 2.6, 3.</w:t>
+      </w:r>
+      <w:r>
+        <w:rPr>
+          <w:rFonts w:ascii="Times New Roman" w:hAnsi="Times New Roman" w:cs="Times New Roman"/>
+          <w:sz w:val="24"/>
+          <w:szCs w:val="24"/>
+          <w:highlight w:val="yellow"/>
+          <w:lang w:val="en-US"/>
+        </w:rPr>
+        <w:t>22, 4.23</w:t>
       </w:r>
       <w:r>
         <w:rPr>
@@ -1591,7 +1696,7 @@
           <w:szCs w:val="24"/>
           <w:lang w:val="en-US"/>
         </w:rPr>
-        <w:t>, 4.23, 5.3, 6.14, 7.16, 8.40, 9.20, 10.7, 11.16, 12.17, 13.1, 14.4, 15.6, 16.6, 17.8, 18.10, 19.4, 20.34, 21.10, 22.17, 23.12, 35.19, 36.25, 37.5, 38.17, 39.30.</w:t>
+        <w:t>, 5.3, 6.14, 7.16, 8.40, 9.20, 10.7, 11.16, 12.17, 13.1, 14.4, 15.6, 16.6, 17.8, 18.10, 19.4, 20.34, 21.10, 22.17, 23.12, 35.19, 36.25, 37.5, 38.17, 39.30.</w:t>
       </w:r>
     </w:p>
     <w:p>
@@ -1617,13 +1722,20 @@
           <w:highlight w:val="yellow"/>
           <w:lang w:val="en-US"/>
         </w:rPr>
-        <w:t>2.6, 3.22</w:t>
-      </w:r>
-      <w:r>
-        <w:rPr>
+        <w:t>2.6, 3.</w:t>
+      </w:r>
+      <w:r>
+        <w:rPr>
+          <w:highlight w:val="yellow"/>
           <w:lang w:val="en-US"/>
         </w:rPr>
-        <w:t>, 4.23, 5.3, 6.14, 7.16, 8.40, 9.20, 10.7, 11.16, 12.17, 13.1, 14.4, 15.6, 17.8, 19.4, 21.10, 22.17.</w:t>
+        <w:t>22, 4.23</w:t>
+      </w:r>
+      <w:r>
+        <w:rPr>
+          <w:lang w:val="en-US"/>
+        </w:rPr>
+        <w:t>, 5.3, 6.14, 7.16, 8.40, 9.20, 10.7, 11.16, 12.17, 13.1, 14.4, 15.6, 17.8, 19.4, 21.10, 22.17.</w:t>
       </w:r>
     </w:p>
     <w:p>
@@ -1636,7 +1748,7 @@
         <w:spacing w:before="0" w:after="0"/>
         <w:ind w:left="360"/>
       </w:pPr>
-      <w:bookmarkStart w:id="2" w:name="_Toc133886341"/>
+      <w:bookmarkStart w:id="2" w:name="_Toc133960723"/>
       <w:r>
         <w:t>Решение</w:t>
       </w:r>
@@ -1656,7 +1768,7 @@
           <w:szCs w:val="28"/>
         </w:rPr>
       </w:pPr>
-      <w:bookmarkStart w:id="3" w:name="_Toc133886342"/>
+      <w:bookmarkStart w:id="3" w:name="_Toc133960724"/>
       <w:r>
         <w:rPr>
           <w:rFonts w:cs="Times New Roman"/>
@@ -1735,7 +1847,7 @@
           <w:szCs w:val="28"/>
         </w:rPr>
       </w:pPr>
-      <w:bookmarkStart w:id="4" w:name="_Toc133886343"/>
+      <w:bookmarkStart w:id="4" w:name="_Toc133960725"/>
       <w:r>
         <w:rPr>
           <w:rFonts w:cs="Times New Roman"/>
@@ -1815,7 +1927,7 @@
           <w:szCs w:val="28"/>
         </w:rPr>
       </w:pPr>
-      <w:bookmarkStart w:id="5" w:name="_Toc133886344"/>
+      <w:bookmarkStart w:id="5" w:name="_Toc133960726"/>
       <w:r>
         <w:rPr>
           <w:rFonts w:cs="Times New Roman"/>
@@ -1895,7 +2007,7 @@
           <w:szCs w:val="28"/>
         </w:rPr>
       </w:pPr>
-      <w:bookmarkStart w:id="6" w:name="_Toc133886345"/>
+      <w:bookmarkStart w:id="6" w:name="_Toc133960727"/>
       <w:r>
         <w:rPr>
           <w:rFonts w:cs="Times New Roman"/>
@@ -1984,7 +2096,7 @@
         <w:spacing w:before="0" w:after="0"/>
         <w:ind w:left="360"/>
       </w:pPr>
-      <w:bookmarkStart w:id="7" w:name="_Toc133886346"/>
+      <w:bookmarkStart w:id="7" w:name="_Toc133960728"/>
       <w:r>
         <w:t>Моделирование</w:t>
       </w:r>
@@ -2004,7 +2116,7 @@
           <w:szCs w:val="28"/>
         </w:rPr>
       </w:pPr>
-      <w:bookmarkStart w:id="8" w:name="_Toc133886347"/>
+      <w:bookmarkStart w:id="8" w:name="_Toc133960729"/>
       <w:r>
         <w:rPr>
           <w:rFonts w:cs="Times New Roman"/>
@@ -4090,7 +4202,7 @@
           <w:szCs w:val="28"/>
         </w:rPr>
       </w:pPr>
-      <w:bookmarkStart w:id="9" w:name="_Toc133886348"/>
+      <w:bookmarkStart w:id="9" w:name="_Toc133960730"/>
       <w:r>
         <w:rPr>
           <w:rFonts w:cs="Times New Roman"/>
@@ -4179,7 +4291,6 @@
         <w:rPr>
           <w:b/>
           <w:bCs/>
-          <w:lang w:val="en-US"/>
         </w:rPr>
       </w:pPr>
       <w:r>
@@ -4193,7 +4304,6 @@
         <w:rPr>
           <w:b/>
           <w:bCs/>
-          <w:lang w:val="en-US"/>
         </w:rPr>
         <w:t>:</w:t>
       </w:r>
@@ -4285,7 +4395,6 @@
         <w:pStyle w:val="listing"/>
         <w:rPr>
           <w:color w:val="000000"/>
-          <w:lang w:val="ru-RU"/>
         </w:rPr>
       </w:pPr>
       <w:r>
@@ -4297,7 +4406,6 @@
       <w:r>
         <w:rPr>
           <w:color w:val="FF8000"/>
-          <w:lang w:val="ru-RU"/>
         </w:rPr>
         <w:t>"""</w:t>
       </w:r>
@@ -4307,13 +4415,11 @@
         <w:pStyle w:val="listing"/>
         <w:rPr>
           <w:color w:val="000000"/>
-          <w:lang w:val="ru-RU"/>
-        </w:rPr>
-      </w:pPr>
-      <w:r>
-        <w:rPr>
-          <w:color w:val="000000"/>
-          <w:lang w:val="ru-RU"/>
+        </w:rPr>
+      </w:pPr>
+      <w:r>
+        <w:rPr>
+          <w:color w:val="000000"/>
         </w:rPr>
         <w:t xml:space="preserve">    </w:t>
       </w:r>
@@ -4326,7 +4432,6 @@
       <w:r>
         <w:rPr>
           <w:color w:val="000000"/>
-          <w:lang w:val="ru-RU"/>
         </w:rPr>
         <w:t xml:space="preserve"> </w:t>
       </w:r>
@@ -4335,21 +4440,18 @@
           <w:b/>
           <w:bCs/>
           <w:color w:val="000080"/>
-          <w:lang w:val="ru-RU"/>
         </w:rPr>
         <w:t>=</w:t>
       </w:r>
       <w:r>
         <w:rPr>
           <w:color w:val="000000"/>
-          <w:lang w:val="ru-RU"/>
         </w:rPr>
         <w:t xml:space="preserve"> </w:t>
       </w:r>
       <w:r>
         <w:rPr>
           <w:color w:val="FF0000"/>
-          <w:lang w:val="ru-RU"/>
         </w:rPr>
         <w:t>3</w:t>
       </w:r>
@@ -4359,13 +4461,11 @@
         <w:pStyle w:val="listing"/>
         <w:rPr>
           <w:color w:val="000000"/>
-          <w:lang w:val="ru-RU"/>
-        </w:rPr>
-      </w:pPr>
-      <w:r>
-        <w:rPr>
-          <w:color w:val="000000"/>
-          <w:lang w:val="ru-RU"/>
+        </w:rPr>
+      </w:pPr>
+      <w:r>
+        <w:rPr>
+          <w:color w:val="000000"/>
         </w:rPr>
         <w:t xml:space="preserve">    </w:t>
       </w:r>
@@ -4378,7 +4478,6 @@
       <w:r>
         <w:rPr>
           <w:color w:val="000000"/>
-          <w:lang w:val="ru-RU"/>
         </w:rPr>
         <w:t xml:space="preserve"> </w:t>
       </w:r>
@@ -4387,21 +4486,18 @@
           <w:b/>
           <w:bCs/>
           <w:color w:val="000080"/>
-          <w:lang w:val="ru-RU"/>
         </w:rPr>
         <w:t>=</w:t>
       </w:r>
       <w:r>
         <w:rPr>
           <w:color w:val="000000"/>
-          <w:lang w:val="ru-RU"/>
         </w:rPr>
         <w:t xml:space="preserve"> </w:t>
       </w:r>
       <w:r>
         <w:rPr>
           <w:color w:val="FF0000"/>
-          <w:lang w:val="ru-RU"/>
         </w:rPr>
         <w:t>7</w:t>
       </w:r>
@@ -4409,14 +4505,10 @@
     <w:p>
       <w:pPr>
         <w:pStyle w:val="listing"/>
-        <w:rPr>
-          <w:lang w:val="ru-RU"/>
-        </w:rPr>
-      </w:pPr>
-      <w:r>
-        <w:rPr>
-          <w:color w:val="000000"/>
-          <w:lang w:val="ru-RU"/>
+      </w:pPr>
+      <w:r>
+        <w:rPr>
+          <w:color w:val="000000"/>
         </w:rPr>
         <w:t xml:space="preserve">    </w:t>
       </w:r>
@@ -4431,7 +4523,6 @@
       <w:r>
         <w:rPr>
           <w:color w:val="000000"/>
-          <w:lang w:val="ru-RU"/>
         </w:rPr>
         <w:t xml:space="preserve"> </w:t>
       </w:r>
@@ -4446,14 +4537,12 @@
           <w:b/>
           <w:bCs/>
           <w:color w:val="000080"/>
-          <w:lang w:val="ru-RU"/>
         </w:rPr>
         <w:t>,</w:t>
       </w:r>
       <w:r>
         <w:rPr>
           <w:color w:val="000000"/>
-          <w:lang w:val="ru-RU"/>
         </w:rPr>
         <w:t xml:space="preserve"> </w:t>
       </w:r>
@@ -6224,7 +6313,7 @@
           <w:szCs w:val="28"/>
         </w:rPr>
       </w:pPr>
-      <w:bookmarkStart w:id="10" w:name="_Toc133886349"/>
+      <w:bookmarkStart w:id="10" w:name="_Toc133960731"/>
       <w:r>
         <w:rPr>
           <w:rFonts w:cs="Times New Roman"/>
@@ -6361,11 +6450,9 @@
         </w:rPr>
         <w:t xml:space="preserve"> </w:t>
       </w:r>
-      <w:proofErr w:type="spellStart"/>
       <w:r>
         <w:t>get_input_data</w:t>
       </w:r>
-      <w:proofErr w:type="spellEnd"/>
       <w:r>
         <w:rPr>
           <w:b/>
@@ -6582,11 +6669,9 @@
         </w:rPr>
         <w:t xml:space="preserve"> </w:t>
       </w:r>
-      <w:proofErr w:type="spellStart"/>
       <w:r>
         <w:t>one_iteration</w:t>
       </w:r>
-      <w:proofErr w:type="spellEnd"/>
       <w:r>
         <w:rPr>
           <w:b/>
@@ -6657,6 +6742,7 @@
         <w:pStyle w:val="listing"/>
         <w:rPr>
           <w:color w:val="FF8000"/>
+          <w:lang w:val="ru-RU"/>
         </w:rPr>
       </w:pPr>
       <w:r>
@@ -6668,6 +6754,7 @@
       <w:r>
         <w:rPr>
           <w:color w:val="FF8000"/>
+          <w:lang w:val="ru-RU"/>
         </w:rPr>
         <w:t>"""</w:t>
       </w:r>
@@ -6677,26 +6764,43 @@
         <w:pStyle w:val="listing"/>
         <w:rPr>
           <w:color w:val="FF8000"/>
+          <w:lang w:val="ru-RU"/>
         </w:rPr>
       </w:pPr>
       <w:r>
         <w:rPr>
           <w:color w:val="FF8000"/>
-        </w:rPr>
-        <w:t xml:space="preserve">    Одна покупка n билетов</w:t>
-      </w:r>
-    </w:p>
-    <w:p>
-      <w:pPr>
-        <w:pStyle w:val="listing"/>
-        <w:rPr>
-          <w:color w:val="000000"/>
-        </w:rPr>
-      </w:pPr>
+          <w:lang w:val="ru-RU"/>
+        </w:rPr>
+        <w:t xml:space="preserve">    Одна покупка </w:t>
+      </w:r>
       <w:r>
         <w:rPr>
           <w:color w:val="FF8000"/>
         </w:rPr>
+        <w:t>n</w:t>
+      </w:r>
+      <w:r>
+        <w:rPr>
+          <w:color w:val="FF8000"/>
+          <w:lang w:val="ru-RU"/>
+        </w:rPr>
+        <w:t xml:space="preserve"> билетов</w:t>
+      </w:r>
+    </w:p>
+    <w:p>
+      <w:pPr>
+        <w:pStyle w:val="listing"/>
+        <w:rPr>
+          <w:color w:val="000000"/>
+          <w:lang w:val="ru-RU"/>
+        </w:rPr>
+      </w:pPr>
+      <w:r>
+        <w:rPr>
+          <w:color w:val="FF8000"/>
+          <w:lang w:val="ru-RU"/>
+        </w:rPr>
         <w:t xml:space="preserve">    """</w:t>
       </w:r>
     </w:p>
@@ -6705,29 +6809,45 @@
         <w:pStyle w:val="listing"/>
         <w:rPr>
           <w:color w:val="000000"/>
-        </w:rPr>
-      </w:pPr>
-      <w:r>
-        <w:rPr>
-          <w:color w:val="000000"/>
-        </w:rPr>
-        <w:t xml:space="preserve">    x </w:t>
-      </w:r>
-      <w:r>
-        <w:rPr>
-          <w:b/>
-          <w:bCs/>
-          <w:color w:val="000080"/>
+          <w:lang w:val="ru-RU"/>
+        </w:rPr>
+      </w:pPr>
+      <w:r>
+        <w:rPr>
+          <w:color w:val="000000"/>
+          <w:lang w:val="ru-RU"/>
+        </w:rPr>
+        <w:t xml:space="preserve">    </w:t>
+      </w:r>
+      <w:r>
+        <w:rPr>
+          <w:color w:val="000000"/>
+        </w:rPr>
+        <w:t>x</w:t>
+      </w:r>
+      <w:r>
+        <w:rPr>
+          <w:color w:val="000000"/>
+          <w:lang w:val="ru-RU"/>
+        </w:rPr>
+        <w:t xml:space="preserve"> </w:t>
+      </w:r>
+      <w:r>
+        <w:rPr>
+          <w:b/>
+          <w:bCs/>
+          <w:color w:val="000080"/>
+          <w:lang w:val="ru-RU"/>
         </w:rPr>
         <w:t>=</w:t>
       </w:r>
       <w:r>
         <w:rPr>
           <w:color w:val="000000"/>
+          <w:lang w:val="ru-RU"/>
         </w:rPr>
         <w:t xml:space="preserve"> </w:t>
       </w:r>
-      <w:proofErr w:type="spellStart"/>
       <w:r>
         <w:rPr>
           <w:b/>
@@ -6736,12 +6856,12 @@
         </w:rPr>
         <w:t>set</w:t>
       </w:r>
-      <w:proofErr w:type="spellEnd"/>
-      <w:r>
-        <w:rPr>
-          <w:b/>
-          <w:bCs/>
-          <w:color w:val="000080"/>
+      <w:r>
+        <w:rPr>
+          <w:b/>
+          <w:bCs/>
+          <w:color w:val="000080"/>
+          <w:lang w:val="ru-RU"/>
         </w:rPr>
         <w:t>()</w:t>
       </w:r>
@@ -6756,6 +6876,7 @@
       <w:r>
         <w:rPr>
           <w:color w:val="000000"/>
+          <w:lang w:val="ru-RU"/>
         </w:rPr>
         <w:t xml:space="preserve">    </w:t>
       </w:r>
@@ -7035,6 +7156,9 @@
     <w:p>
       <w:pPr>
         <w:pStyle w:val="listing"/>
+        <w:rPr>
+          <w:lang w:val="ru-RU"/>
+        </w:rPr>
       </w:pPr>
       <w:r>
         <w:rPr>
@@ -7053,6 +7177,7 @@
       <w:r>
         <w:rPr>
           <w:color w:val="000000"/>
+          <w:lang w:val="ru-RU"/>
         </w:rPr>
         <w:t xml:space="preserve"> </w:t>
       </w:r>
@@ -7116,13 +7241,623 @@
         <w:t>def</w:t>
       </w:r>
       <w:r>
+        <w:t xml:space="preserve"> do_iterations</w:t>
+      </w:r>
+      <w:r>
+        <w:rPr>
+          <w:b/>
+          <w:bCs/>
+          <w:color w:val="000080"/>
+        </w:rPr>
+        <w:t>(</w:t>
+      </w:r>
+      <w:r>
+        <w:t>N</w:t>
+      </w:r>
+      <w:r>
+        <w:rPr>
+          <w:b/>
+          <w:bCs/>
+          <w:color w:val="000080"/>
+        </w:rPr>
+        <w:t>,</w:t>
+      </w:r>
+      <w:r>
+        <w:t xml:space="preserve"> win</w:t>
+      </w:r>
+      <w:r>
+        <w:rPr>
+          <w:b/>
+          <w:bCs/>
+          <w:color w:val="000080"/>
+        </w:rPr>
+        <w:t>,</w:t>
+      </w:r>
+      <w:r>
+        <w:t xml:space="preserve"> n</w:t>
+      </w:r>
+      <w:r>
+        <w:rPr>
+          <w:b/>
+          <w:bCs/>
+          <w:color w:val="000080"/>
+        </w:rPr>
+        <w:t>,</w:t>
+      </w:r>
+      <w:r>
+        <w:t xml:space="preserve"> count_iterations</w:t>
+      </w:r>
+      <w:r>
+        <w:rPr>
+          <w:b/>
+          <w:bCs/>
+          <w:color w:val="000080"/>
+        </w:rPr>
+        <w:t>):</w:t>
+      </w:r>
+    </w:p>
+    <w:p>
+      <w:pPr>
+        <w:pStyle w:val="listing"/>
+        <w:rPr>
+          <w:color w:val="FF8000"/>
+          <w:lang w:val="ru-RU"/>
+        </w:rPr>
+      </w:pPr>
+      <w:r>
+        <w:t xml:space="preserve">    </w:t>
+      </w:r>
+      <w:r>
+        <w:rPr>
+          <w:color w:val="FF8000"/>
+          <w:lang w:val="ru-RU"/>
+        </w:rPr>
+        <w:t>"""</w:t>
+      </w:r>
+    </w:p>
+    <w:p>
+      <w:pPr>
+        <w:pStyle w:val="listing"/>
+        <w:rPr>
+          <w:color w:val="FF8000"/>
+          <w:lang w:val="ru-RU"/>
+        </w:rPr>
+      </w:pPr>
+      <w:r>
+        <w:rPr>
+          <w:color w:val="FF8000"/>
+          <w:lang w:val="ru-RU"/>
+        </w:rPr>
+        <w:t xml:space="preserve">    Функция для выполнения нескольких покупок</w:t>
+      </w:r>
+    </w:p>
+    <w:p>
+      <w:pPr>
+        <w:pStyle w:val="listing"/>
+        <w:rPr>
+          <w:lang w:val="ru-RU"/>
+        </w:rPr>
+      </w:pPr>
+      <w:r>
+        <w:rPr>
+          <w:color w:val="FF8000"/>
+          <w:lang w:val="ru-RU"/>
+        </w:rPr>
+        <w:t xml:space="preserve">    """</w:t>
+      </w:r>
+    </w:p>
+    <w:p>
+      <w:pPr>
+        <w:pStyle w:val="listing"/>
+      </w:pPr>
+      <w:r>
+        <w:rPr>
+          <w:lang w:val="ru-RU"/>
+        </w:rPr>
+        <w:t xml:space="preserve">    </w:t>
+      </w:r>
+      <w:r>
+        <w:rPr>
+          <w:b/>
+          <w:bCs/>
+          <w:color w:val="0000FF"/>
+        </w:rPr>
+        <w:t>with</w:t>
+      </w:r>
+      <w:r>
+        <w:t xml:space="preserve"> Pool</w:t>
+      </w:r>
+      <w:r>
+        <w:rPr>
+          <w:b/>
+          <w:bCs/>
+          <w:color w:val="000080"/>
+        </w:rPr>
+        <w:t>(</w:t>
+      </w:r>
+      <w:r>
+        <w:t>processes</w:t>
+      </w:r>
+      <w:r>
+        <w:rPr>
+          <w:b/>
+          <w:bCs/>
+          <w:color w:val="000080"/>
+        </w:rPr>
+        <w:t>=</w:t>
+      </w:r>
+      <w:r>
+        <w:rPr>
+          <w:color w:val="FF0000"/>
+        </w:rPr>
+        <w:t>8</w:t>
+      </w:r>
+      <w:r>
+        <w:rPr>
+          <w:b/>
+          <w:bCs/>
+          <w:color w:val="000080"/>
+        </w:rPr>
+        <w:t>)</w:t>
+      </w:r>
+      <w:r>
         <w:t xml:space="preserve"> </w:t>
       </w:r>
-      <w:proofErr w:type="spellStart"/>
+      <w:r>
+        <w:rPr>
+          <w:b/>
+          <w:bCs/>
+          <w:color w:val="0000FF"/>
+        </w:rPr>
+        <w:t>as</w:t>
+      </w:r>
+      <w:r>
+        <w:t xml:space="preserve"> pool</w:t>
+      </w:r>
+      <w:r>
+        <w:rPr>
+          <w:b/>
+          <w:bCs/>
+          <w:color w:val="000080"/>
+        </w:rPr>
+        <w:t>:</w:t>
+      </w:r>
+    </w:p>
+    <w:p>
+      <w:pPr>
+        <w:pStyle w:val="listing"/>
+      </w:pPr>
+      <w:r>
+        <w:t xml:space="preserve">        one_iteration_partial </w:t>
+      </w:r>
+      <w:r>
+        <w:rPr>
+          <w:b/>
+          <w:bCs/>
+          <w:color w:val="000080"/>
+        </w:rPr>
+        <w:t>=</w:t>
+      </w:r>
+      <w:r>
+        <w:t xml:space="preserve"> partial</w:t>
+      </w:r>
+      <w:r>
+        <w:rPr>
+          <w:b/>
+          <w:bCs/>
+          <w:color w:val="000080"/>
+        </w:rPr>
+        <w:t>(</w:t>
+      </w:r>
+      <w:r>
+        <w:t>one_iteration</w:t>
+      </w:r>
+      <w:r>
+        <w:rPr>
+          <w:b/>
+          <w:bCs/>
+          <w:color w:val="000080"/>
+        </w:rPr>
+        <w:t>,</w:t>
+      </w:r>
+      <w:r>
+        <w:t xml:space="preserve"> win</w:t>
+      </w:r>
+      <w:r>
+        <w:rPr>
+          <w:b/>
+          <w:bCs/>
+          <w:color w:val="000080"/>
+        </w:rPr>
+        <w:t>=</w:t>
+      </w:r>
+      <w:r>
+        <w:t>win</w:t>
+      </w:r>
+      <w:r>
+        <w:rPr>
+          <w:b/>
+          <w:bCs/>
+          <w:color w:val="000080"/>
+        </w:rPr>
+        <w:t>,</w:t>
+      </w:r>
+      <w:r>
+        <w:t xml:space="preserve"> n</w:t>
+      </w:r>
+      <w:r>
+        <w:rPr>
+          <w:b/>
+          <w:bCs/>
+          <w:color w:val="000080"/>
+        </w:rPr>
+        <w:t>=</w:t>
+      </w:r>
+      <w:r>
+        <w:t>n</w:t>
+      </w:r>
+      <w:r>
+        <w:rPr>
+          <w:b/>
+          <w:bCs/>
+          <w:color w:val="000080"/>
+        </w:rPr>
+        <w:t>,</w:t>
+      </w:r>
+      <w:r>
+        <w:t xml:space="preserve"> N</w:t>
+      </w:r>
+      <w:r>
+        <w:rPr>
+          <w:b/>
+          <w:bCs/>
+          <w:color w:val="000080"/>
+        </w:rPr>
+        <w:t>=</w:t>
+      </w:r>
+      <w:r>
+        <w:t>N</w:t>
+      </w:r>
+      <w:r>
+        <w:rPr>
+          <w:b/>
+          <w:bCs/>
+          <w:color w:val="000080"/>
+        </w:rPr>
+        <w:t>)</w:t>
+      </w:r>
+    </w:p>
+    <w:p>
+      <w:pPr>
+        <w:pStyle w:val="listing"/>
+      </w:pPr>
+      <w:r>
+        <w:t xml:space="preserve">        results </w:t>
+      </w:r>
+      <w:r>
+        <w:rPr>
+          <w:b/>
+          <w:bCs/>
+          <w:color w:val="000080"/>
+        </w:rPr>
+        <w:t>=</w:t>
+      </w:r>
+      <w:r>
+        <w:t xml:space="preserve"> pool</w:t>
+      </w:r>
+      <w:r>
+        <w:rPr>
+          <w:b/>
+          <w:bCs/>
+          <w:color w:val="000080"/>
+        </w:rPr>
+        <w:t>.</w:t>
+      </w:r>
+      <w:r>
+        <w:rPr>
+          <w:b/>
+          <w:bCs/>
+          <w:color w:val="880088"/>
+        </w:rPr>
+        <w:t>map</w:t>
+      </w:r>
+      <w:r>
+        <w:rPr>
+          <w:b/>
+          <w:bCs/>
+          <w:color w:val="000080"/>
+        </w:rPr>
+        <w:t>(</w:t>
+      </w:r>
+      <w:r>
+        <w:t>one_iteration_partial</w:t>
+      </w:r>
+      <w:r>
+        <w:rPr>
+          <w:b/>
+          <w:bCs/>
+          <w:color w:val="000080"/>
+        </w:rPr>
+        <w:t>,</w:t>
+      </w:r>
+      <w:r>
+        <w:t xml:space="preserve"> </w:t>
+      </w:r>
+      <w:r>
+        <w:rPr>
+          <w:b/>
+          <w:bCs/>
+          <w:color w:val="880088"/>
+        </w:rPr>
+        <w:t>range</w:t>
+      </w:r>
+      <w:r>
+        <w:rPr>
+          <w:b/>
+          <w:bCs/>
+          <w:color w:val="000080"/>
+        </w:rPr>
+        <w:t>(</w:t>
+      </w:r>
+      <w:r>
+        <w:t>count_iterations</w:t>
+      </w:r>
+      <w:r>
+        <w:rPr>
+          <w:b/>
+          <w:bCs/>
+          <w:color w:val="000080"/>
+        </w:rPr>
+        <w:t>))</w:t>
+      </w:r>
+    </w:p>
+    <w:p>
+      <w:pPr>
+        <w:pStyle w:val="listing"/>
+        <w:rPr>
+          <w:lang w:val="ru-RU"/>
+        </w:rPr>
+      </w:pPr>
+      <w:r>
+        <w:t xml:space="preserve">    </w:t>
+      </w:r>
+      <w:r>
+        <w:rPr>
+          <w:b/>
+          <w:bCs/>
+          <w:color w:val="0000FF"/>
+        </w:rPr>
+        <w:t>return</w:t>
+      </w:r>
+      <w:r>
+        <w:rPr>
+          <w:lang w:val="ru-RU"/>
+        </w:rPr>
+        <w:t xml:space="preserve"> </w:t>
+      </w:r>
+      <w:r>
+        <w:t>results</w:t>
+      </w:r>
+    </w:p>
+    <w:p>
+      <w:pPr>
+        <w:jc w:val="both"/>
+      </w:pPr>
+      <w:r>
+        <w:t>Вместо 8 необходимо указать количество ядер процессора, которые вы собираетесь задействовать для расчетов.</w:t>
+      </w:r>
+    </w:p>
+    <w:p>
+      <w:pPr>
+        <w:jc w:val="both"/>
+      </w:pPr>
+      <w:r>
+        <w:t>В</w:t>
+      </w:r>
+      <w:r>
+        <w:t xml:space="preserve"> </w:t>
+      </w:r>
+      <w:r>
+        <w:t>функции</w:t>
+      </w:r>
+      <w:r>
+        <w:t xml:space="preserve"> </w:t>
+      </w:r>
+      <w:proofErr w:type="gramStart"/>
+      <w:r>
+        <w:rPr>
+          <w:lang w:val="en-US"/>
+        </w:rPr>
+        <w:t>main</w:t>
+      </w:r>
+      <w:r>
+        <w:t>(</w:t>
+      </w:r>
+      <w:proofErr w:type="gramEnd"/>
+      <w:r>
+        <w:t xml:space="preserve">) </w:t>
+      </w:r>
+      <w:r>
+        <w:t xml:space="preserve">получим данные, используя </w:t>
+      </w:r>
+      <w:r>
+        <w:rPr>
+          <w:lang w:val="en-US"/>
+        </w:rPr>
+        <w:t>get</w:t>
+      </w:r>
+      <w:r>
+        <w:t>_</w:t>
+      </w:r>
+      <w:r>
+        <w:rPr>
+          <w:lang w:val="en-US"/>
+        </w:rPr>
+        <w:t>input</w:t>
+      </w:r>
+      <w:r>
+        <w:t>_</w:t>
+      </w:r>
+      <w:r>
+        <w:rPr>
+          <w:lang w:val="en-US"/>
+        </w:rPr>
+        <w:t>data</w:t>
+      </w:r>
+      <w:r>
+        <w:t>()</w:t>
+      </w:r>
+    </w:p>
+    <w:p>
+      <w:pPr>
+        <w:pStyle w:val="listing"/>
+      </w:pPr>
+      <w:r>
+        <w:t>N</w:t>
+      </w:r>
+      <w:r>
+        <w:rPr>
+          <w:b/>
+          <w:bCs/>
+          <w:color w:val="000080"/>
+        </w:rPr>
+        <w:t>,</w:t>
+      </w:r>
+      <w:r>
+        <w:t xml:space="preserve"> win </w:t>
+      </w:r>
+      <w:r>
+        <w:rPr>
+          <w:b/>
+          <w:bCs/>
+          <w:color w:val="000080"/>
+        </w:rPr>
+        <w:t>=</w:t>
+      </w:r>
+      <w:r>
+        <w:t xml:space="preserve"> get_input_data</w:t>
+      </w:r>
+      <w:r>
+        <w:rPr>
+          <w:b/>
+          <w:bCs/>
+          <w:color w:val="000080"/>
+        </w:rPr>
+        <w:t>()</w:t>
+      </w:r>
+    </w:p>
+    <w:p>
+      <w:pPr>
+        <w:jc w:val="both"/>
+      </w:pPr>
+      <w:r>
+        <w:t xml:space="preserve">После этого решим пункт </w:t>
+      </w:r>
+      <w:r>
+        <w:rPr>
+          <w:lang w:val="en-US"/>
+        </w:rPr>
+        <w:t>a</w:t>
+      </w:r>
+      <w:r>
+        <w:t>:</w:t>
+      </w:r>
+    </w:p>
+    <w:p>
+      <w:pPr>
+        <w:pStyle w:val="listing"/>
+      </w:pPr>
+      <w:r>
+        <w:t># Решение пункта a</w:t>
+      </w:r>
+    </w:p>
+    <w:p>
+      <w:pPr>
+        <w:pStyle w:val="listing"/>
+      </w:pPr>
+      <w:r>
+        <w:t xml:space="preserve">count_iterations </w:t>
+      </w:r>
+      <w:r>
+        <w:rPr>
+          <w:b/>
+          <w:bCs/>
+          <w:color w:val="000080"/>
+        </w:rPr>
+        <w:t>=</w:t>
+      </w:r>
+      <w:r>
+        <w:t xml:space="preserve"> </w:t>
+      </w:r>
+      <w:r>
+        <w:rPr>
+          <w:color w:val="FF0000"/>
+        </w:rPr>
+        <w:t>10_000</w:t>
+      </w:r>
+    </w:p>
+    <w:p>
+      <w:pPr>
+        <w:pStyle w:val="listing"/>
+      </w:pPr>
+      <w:r>
+        <w:t xml:space="preserve">n </w:t>
+      </w:r>
+      <w:r>
+        <w:rPr>
+          <w:b/>
+          <w:bCs/>
+          <w:color w:val="000080"/>
+        </w:rPr>
+        <w:t>=</w:t>
+      </w:r>
+      <w:r>
+        <w:t xml:space="preserve"> </w:t>
+      </w:r>
+      <w:r>
+        <w:rPr>
+          <w:color w:val="FF0000"/>
+        </w:rPr>
+        <w:t>1000</w:t>
+      </w:r>
+    </w:p>
+    <w:p>
+      <w:pPr>
+        <w:pStyle w:val="listing"/>
+      </w:pPr>
+      <w:r>
+        <w:t xml:space="preserve">event_counter </w:t>
+      </w:r>
+      <w:r>
+        <w:rPr>
+          <w:b/>
+          <w:bCs/>
+          <w:color w:val="000080"/>
+        </w:rPr>
+        <w:t>=</w:t>
+      </w:r>
+      <w:r>
+        <w:t xml:space="preserve"> </w:t>
+      </w:r>
+      <w:r>
+        <w:rPr>
+          <w:b/>
+          <w:bCs/>
+          <w:color w:val="880088"/>
+        </w:rPr>
+        <w:t>sum</w:t>
+      </w:r>
+      <w:r>
+        <w:rPr>
+          <w:b/>
+          <w:bCs/>
+          <w:color w:val="000080"/>
+        </w:rPr>
+        <w:t>(</w:t>
+      </w:r>
       <w:r>
         <w:t>do_iterations</w:t>
       </w:r>
-      <w:proofErr w:type="spellEnd"/>
       <w:r>
         <w:rPr>
           <w:b/>
@@ -7165,217 +7900,565 @@
         <w:t>,</w:t>
       </w:r>
       <w:r>
+        <w:t xml:space="preserve"> count_iterations</w:t>
+      </w:r>
+      <w:r>
+        <w:rPr>
+          <w:b/>
+          <w:bCs/>
+          <w:color w:val="000080"/>
+        </w:rPr>
+        <w:t>))</w:t>
+      </w:r>
+    </w:p>
+    <w:p>
+      <w:pPr>
+        <w:pStyle w:val="listing"/>
+        <w:rPr>
+          <w:lang w:val="ru-RU"/>
+        </w:rPr>
+      </w:pPr>
+      <w:r>
+        <w:rPr>
+          <w:b/>
+          <w:bCs/>
+          <w:color w:val="880088"/>
+        </w:rPr>
+        <w:t>print</w:t>
+      </w:r>
+      <w:r>
+        <w:rPr>
+          <w:b/>
+          <w:bCs/>
+          <w:color w:val="000080"/>
+          <w:lang w:val="ru-RU"/>
+        </w:rPr>
+        <w:t>(</w:t>
+      </w:r>
+      <w:r>
+        <w:rPr>
+          <w:color w:val="808080"/>
+        </w:rPr>
+        <w:t>f</w:t>
+      </w:r>
+      <w:r>
+        <w:rPr>
+          <w:color w:val="808080"/>
+          <w:lang w:val="ru-RU"/>
+        </w:rPr>
+        <w:t xml:space="preserve">'Пункт </w:t>
+      </w:r>
+      <w:r>
+        <w:rPr>
+          <w:color w:val="808080"/>
+        </w:rPr>
+        <w:t>a</w:t>
+      </w:r>
+      <w:r>
+        <w:rPr>
+          <w:color w:val="808080"/>
+          <w:lang w:val="ru-RU"/>
+        </w:rPr>
+        <w:t>:'</w:t>
+      </w:r>
+    </w:p>
+    <w:p>
+      <w:pPr>
+        <w:pStyle w:val="listing"/>
+        <w:rPr>
+          <w:lang w:val="ru-RU"/>
+        </w:rPr>
+      </w:pPr>
+      <w:r>
+        <w:rPr>
+          <w:lang w:val="ru-RU"/>
+        </w:rPr>
+        <w:t xml:space="preserve">      </w:t>
+      </w:r>
+      <w:r>
+        <w:rPr>
+          <w:color w:val="808080"/>
+        </w:rPr>
+        <w:t>f</w:t>
+      </w:r>
+      <w:r>
+        <w:rPr>
+          <w:color w:val="808080"/>
+          <w:lang w:val="ru-RU"/>
+        </w:rPr>
+        <w:t>'Количество билетов: {</w:t>
+      </w:r>
+      <w:r>
+        <w:t>N</w:t>
+      </w:r>
+      <w:r>
+        <w:rPr>
+          <w:color w:val="808080"/>
+          <w:lang w:val="ru-RU"/>
+        </w:rPr>
+        <w:t>}, количество победных: {</w:t>
+      </w:r>
+      <w:r>
+        <w:t>win</w:t>
+      </w:r>
+      <w:r>
+        <w:rPr>
+          <w:color w:val="808080"/>
+          <w:lang w:val="ru-RU"/>
+        </w:rPr>
+        <w:t>}\</w:t>
+      </w:r>
+      <w:r>
+        <w:rPr>
+          <w:color w:val="808080"/>
+        </w:rPr>
+        <w:t>n</w:t>
+      </w:r>
+      <w:r>
+        <w:rPr>
+          <w:color w:val="808080"/>
+          <w:lang w:val="ru-RU"/>
+        </w:rPr>
+        <w:t>'</w:t>
+      </w:r>
+    </w:p>
+    <w:p>
+      <w:pPr>
+        <w:pStyle w:val="listing"/>
+        <w:rPr>
+          <w:lang w:val="ru-RU"/>
+        </w:rPr>
+      </w:pPr>
+      <w:r>
+        <w:rPr>
+          <w:lang w:val="ru-RU"/>
+        </w:rPr>
+        <w:t xml:space="preserve">      </w:t>
+      </w:r>
+      <w:r>
+        <w:rPr>
+          <w:color w:val="808080"/>
+        </w:rPr>
+        <w:t>f</w:t>
+      </w:r>
+      <w:r>
+        <w:rPr>
+          <w:color w:val="808080"/>
+          <w:lang w:val="ru-RU"/>
+        </w:rPr>
+        <w:t>'Количество покупок с выигрышным билетом: {</w:t>
+      </w:r>
+      <w:r>
+        <w:t>event</w:t>
+      </w:r>
+      <w:r>
+        <w:rPr>
+          <w:lang w:val="ru-RU"/>
+        </w:rPr>
+        <w:t>_</w:t>
+      </w:r>
+      <w:r>
+        <w:t>counter</w:t>
+      </w:r>
+      <w:r>
+        <w:rPr>
+          <w:color w:val="808080"/>
+          <w:lang w:val="ru-RU"/>
+        </w:rPr>
+        <w:t>}\</w:t>
+      </w:r>
+      <w:r>
+        <w:rPr>
+          <w:color w:val="808080"/>
+        </w:rPr>
+        <w:t>n</w:t>
+      </w:r>
+      <w:r>
+        <w:rPr>
+          <w:color w:val="808080"/>
+          <w:lang w:val="ru-RU"/>
+        </w:rPr>
+        <w:t>'</w:t>
+      </w:r>
+    </w:p>
+    <w:p>
+      <w:pPr>
+        <w:pStyle w:val="listing"/>
+        <w:rPr>
+          <w:lang w:val="ru-RU"/>
+        </w:rPr>
+      </w:pPr>
+      <w:r>
+        <w:rPr>
+          <w:lang w:val="ru-RU"/>
+        </w:rPr>
+        <w:t xml:space="preserve">      </w:t>
+      </w:r>
+      <w:r>
+        <w:rPr>
+          <w:color w:val="808080"/>
+        </w:rPr>
+        <w:t>f</w:t>
+      </w:r>
+      <w:r>
+        <w:rPr>
+          <w:color w:val="808080"/>
+          <w:lang w:val="ru-RU"/>
+        </w:rPr>
+        <w:t>'Количество покупок без выигрышного билета: {</w:t>
+      </w:r>
+      <w:r>
+        <w:t>count</w:t>
+      </w:r>
+      <w:r>
+        <w:rPr>
+          <w:lang w:val="ru-RU"/>
+        </w:rPr>
+        <w:t>_</w:t>
+      </w:r>
+      <w:r>
+        <w:t>iterations</w:t>
+      </w:r>
+      <w:r>
+        <w:rPr>
+          <w:lang w:val="ru-RU"/>
+        </w:rPr>
         <w:t xml:space="preserve"> </w:t>
       </w:r>
-      <w:proofErr w:type="spellStart"/>
-      <w:r>
-        <w:t>count_iterations</w:t>
-      </w:r>
-      <w:proofErr w:type="spellEnd"/>
-      <w:r>
-        <w:rPr>
-          <w:b/>
-          <w:bCs/>
-          <w:color w:val="000080"/>
-        </w:rPr>
-        <w:t>):</w:t>
-      </w:r>
-    </w:p>
-    <w:p>
-      <w:pPr>
-        <w:pStyle w:val="listing"/>
-        <w:rPr>
-          <w:color w:val="FF8000"/>
-        </w:rPr>
-      </w:pPr>
-      <w:r>
-        <w:t xml:space="preserve">    </w:t>
-      </w:r>
-      <w:r>
-        <w:rPr>
-          <w:color w:val="FF8000"/>
-        </w:rPr>
-        <w:t>"""</w:t>
-      </w:r>
-    </w:p>
-    <w:p>
-      <w:pPr>
-        <w:pStyle w:val="listing"/>
-        <w:rPr>
-          <w:color w:val="FF8000"/>
-        </w:rPr>
-      </w:pPr>
-      <w:r>
-        <w:rPr>
-          <w:color w:val="FF8000"/>
-        </w:rPr>
-        <w:t xml:space="preserve">    Функция для выполнения нескольких покупок</w:t>
-      </w:r>
-    </w:p>
-    <w:p>
-      <w:pPr>
-        <w:pStyle w:val="listing"/>
-      </w:pPr>
-      <w:r>
-        <w:rPr>
-          <w:color w:val="FF8000"/>
-        </w:rPr>
-        <w:t xml:space="preserve">    """</w:t>
-      </w:r>
-    </w:p>
-    <w:p>
-      <w:pPr>
-        <w:pStyle w:val="listing"/>
-      </w:pPr>
-      <w:r>
-        <w:t xml:space="preserve">    </w:t>
-      </w:r>
-      <w:r>
-        <w:rPr>
-          <w:b/>
-          <w:bCs/>
-          <w:color w:val="0000FF"/>
-        </w:rPr>
-        <w:t>with</w:t>
-      </w:r>
-      <w:r>
-        <w:t xml:space="preserve"> Pool</w:t>
-      </w:r>
-      <w:r>
-        <w:rPr>
-          <w:b/>
-          <w:bCs/>
-          <w:color w:val="000080"/>
+      <w:r>
+        <w:rPr>
+          <w:b/>
+          <w:bCs/>
+          <w:color w:val="000080"/>
+          <w:lang w:val="ru-RU"/>
+        </w:rPr>
+        <w:t>-</w:t>
+      </w:r>
+      <w:r>
+        <w:rPr>
+          <w:lang w:val="ru-RU"/>
+        </w:rPr>
+        <w:t xml:space="preserve"> </w:t>
+      </w:r>
+      <w:r>
+        <w:t>event</w:t>
+      </w:r>
+      <w:r>
+        <w:rPr>
+          <w:lang w:val="ru-RU"/>
+        </w:rPr>
+        <w:t>_</w:t>
+      </w:r>
+      <w:r>
+        <w:t>counter</w:t>
+      </w:r>
+      <w:r>
+        <w:rPr>
+          <w:color w:val="808080"/>
+          <w:lang w:val="ru-RU"/>
+        </w:rPr>
+        <w:t>}\</w:t>
+      </w:r>
+      <w:r>
+        <w:rPr>
+          <w:color w:val="808080"/>
+        </w:rPr>
+        <w:t>n</w:t>
+      </w:r>
+      <w:r>
+        <w:rPr>
+          <w:color w:val="808080"/>
+          <w:lang w:val="ru-RU"/>
+        </w:rPr>
+        <w:t>'</w:t>
+      </w:r>
+    </w:p>
+    <w:p>
+      <w:pPr>
+        <w:pStyle w:val="listing"/>
+        <w:rPr>
+          <w:lang w:val="ru-RU"/>
+        </w:rPr>
+      </w:pPr>
+      <w:r>
+        <w:rPr>
+          <w:lang w:val="ru-RU"/>
+        </w:rPr>
+        <w:t xml:space="preserve">      </w:t>
+      </w:r>
+      <w:r>
+        <w:rPr>
+          <w:color w:val="808080"/>
+        </w:rPr>
+        <w:t>f</w:t>
+      </w:r>
+      <w:r>
+        <w:rPr>
+          <w:color w:val="808080"/>
+          <w:lang w:val="ru-RU"/>
+        </w:rPr>
+        <w:t>'Смоделированная вероятность получения билета: {</w:t>
+      </w:r>
+      <w:r>
+        <w:t>event</w:t>
+      </w:r>
+      <w:r>
+        <w:rPr>
+          <w:lang w:val="ru-RU"/>
+        </w:rPr>
+        <w:t>_</w:t>
+      </w:r>
+      <w:r>
+        <w:t>counter</w:t>
+      </w:r>
+      <w:r>
+        <w:rPr>
+          <w:lang w:val="ru-RU"/>
+        </w:rPr>
+        <w:t xml:space="preserve"> </w:t>
+      </w:r>
+      <w:r>
+        <w:rPr>
+          <w:b/>
+          <w:bCs/>
+          <w:color w:val="000080"/>
+          <w:lang w:val="ru-RU"/>
+        </w:rPr>
+        <w:t>/</w:t>
+      </w:r>
+      <w:r>
+        <w:rPr>
+          <w:lang w:val="ru-RU"/>
+        </w:rPr>
+        <w:t xml:space="preserve"> </w:t>
+      </w:r>
+      <w:r>
+        <w:t>count</w:t>
+      </w:r>
+      <w:r>
+        <w:rPr>
+          <w:lang w:val="ru-RU"/>
+        </w:rPr>
+        <w:t>_</w:t>
+      </w:r>
+      <w:r>
+        <w:t>iterations</w:t>
+      </w:r>
+      <w:r>
+        <w:rPr>
+          <w:color w:val="808080"/>
+          <w:lang w:val="ru-RU"/>
+        </w:rPr>
+        <w:t>}\</w:t>
+      </w:r>
+      <w:r>
+        <w:rPr>
+          <w:color w:val="808080"/>
+        </w:rPr>
+        <w:t>n</w:t>
+      </w:r>
+      <w:r>
+        <w:rPr>
+          <w:color w:val="808080"/>
+          <w:lang w:val="ru-RU"/>
+        </w:rPr>
+        <w:t>'</w:t>
+      </w:r>
+    </w:p>
+    <w:p>
+      <w:pPr>
+        <w:pStyle w:val="listing"/>
+        <w:rPr>
+          <w:lang w:val="ru-RU"/>
+        </w:rPr>
+      </w:pPr>
+      <w:r>
+        <w:rPr>
+          <w:lang w:val="ru-RU"/>
+        </w:rPr>
+        <w:t xml:space="preserve">      </w:t>
+      </w:r>
+      <w:r>
+        <w:rPr>
+          <w:color w:val="808080"/>
+        </w:rPr>
+        <w:t>f</w:t>
+      </w:r>
+      <w:r>
+        <w:rPr>
+          <w:color w:val="808080"/>
+          <w:lang w:val="ru-RU"/>
+        </w:rPr>
+        <w:t>'Расчетная вероятность получения билета: {</w:t>
+      </w:r>
+      <w:r>
+        <w:rPr>
+          <w:color w:val="FF0000"/>
+          <w:lang w:val="ru-RU"/>
+        </w:rPr>
+        <w:t>1</w:t>
+      </w:r>
+      <w:r>
+        <w:rPr>
+          <w:lang w:val="ru-RU"/>
+        </w:rPr>
+        <w:t xml:space="preserve"> </w:t>
+      </w:r>
+      <w:r>
+        <w:rPr>
+          <w:b/>
+          <w:bCs/>
+          <w:color w:val="000080"/>
+          <w:lang w:val="ru-RU"/>
+        </w:rPr>
+        <w:t>-</w:t>
+      </w:r>
+      <w:r>
+        <w:rPr>
+          <w:lang w:val="ru-RU"/>
+        </w:rPr>
+        <w:t xml:space="preserve"> </w:t>
+      </w:r>
+      <w:r>
+        <w:t>math</w:t>
+      </w:r>
+      <w:r>
+        <w:rPr>
+          <w:b/>
+          <w:bCs/>
+          <w:color w:val="000080"/>
+          <w:lang w:val="ru-RU"/>
+        </w:rPr>
+        <w:t>.</w:t>
+      </w:r>
+      <w:r>
+        <w:t>comb</w:t>
+      </w:r>
+      <w:r>
+        <w:rPr>
+          <w:b/>
+          <w:bCs/>
+          <w:color w:val="000080"/>
+          <w:lang w:val="ru-RU"/>
         </w:rPr>
         <w:t>(</w:t>
       </w:r>
       <w:r>
-        <w:t>processes</w:t>
-      </w:r>
-      <w:r>
-        <w:rPr>
-          <w:b/>
-          <w:bCs/>
-          <w:color w:val="000080"/>
-        </w:rPr>
-        <w:t>=</w:t>
-      </w:r>
-      <w:r>
-        <w:rPr>
-          <w:color w:val="FF0000"/>
-        </w:rPr>
-        <w:t>8</w:t>
-      </w:r>
-      <w:r>
-        <w:rPr>
-          <w:b/>
-          <w:bCs/>
-          <w:color w:val="000080"/>
+        <w:t>N</w:t>
+      </w:r>
+      <w:r>
+        <w:rPr>
+          <w:lang w:val="ru-RU"/>
+        </w:rPr>
+        <w:t xml:space="preserve"> </w:t>
+      </w:r>
+      <w:r>
+        <w:rPr>
+          <w:b/>
+          <w:bCs/>
+          <w:color w:val="000080"/>
+          <w:lang w:val="ru-RU"/>
+        </w:rPr>
+        <w:t>-</w:t>
+      </w:r>
+      <w:r>
+        <w:rPr>
+          <w:lang w:val="ru-RU"/>
+        </w:rPr>
+        <w:t xml:space="preserve"> </w:t>
+      </w:r>
+      <w:r>
+        <w:t>win</w:t>
+      </w:r>
+      <w:r>
+        <w:rPr>
+          <w:b/>
+          <w:bCs/>
+          <w:color w:val="000080"/>
+          <w:lang w:val="ru-RU"/>
+        </w:rPr>
+        <w:t>,</w:t>
+      </w:r>
+      <w:r>
+        <w:rPr>
+          <w:lang w:val="ru-RU"/>
+        </w:rPr>
+        <w:t xml:space="preserve"> </w:t>
+      </w:r>
+      <w:r>
+        <w:t>n</w:t>
+      </w:r>
+      <w:r>
+        <w:rPr>
+          <w:b/>
+          <w:bCs/>
+          <w:color w:val="000080"/>
+          <w:lang w:val="ru-RU"/>
         </w:rPr>
         <w:t>)</w:t>
       </w:r>
       <w:r>
+        <w:rPr>
+          <w:lang w:val="ru-RU"/>
+        </w:rPr>
         <w:t xml:space="preserve"> </w:t>
       </w:r>
       <w:r>
         <w:rPr>
           <w:b/>
           <w:bCs/>
-          <w:color w:val="0000FF"/>
-        </w:rPr>
-        <w:t>as</w:t>
-      </w:r>
-      <w:r>
-        <w:t xml:space="preserve"> pool</w:t>
-      </w:r>
-      <w:r>
-        <w:rPr>
-          <w:b/>
-          <w:bCs/>
-          <w:color w:val="000080"/>
-        </w:rPr>
-        <w:t>:</w:t>
-      </w:r>
-    </w:p>
-    <w:p>
-      <w:pPr>
-        <w:pStyle w:val="listing"/>
-      </w:pPr>
-      <w:r>
-        <w:t xml:space="preserve">        </w:t>
-      </w:r>
-      <w:proofErr w:type="spellStart"/>
-      <w:r>
-        <w:t>one_iteration_partial</w:t>
-      </w:r>
-      <w:proofErr w:type="spellEnd"/>
-      <w:r>
+          <w:color w:val="000080"/>
+          <w:lang w:val="ru-RU"/>
+        </w:rPr>
+        <w:t>/</w:t>
+      </w:r>
+      <w:r>
+        <w:rPr>
+          <w:lang w:val="ru-RU"/>
+        </w:rPr>
         <w:t xml:space="preserve"> </w:t>
       </w:r>
       <w:r>
-        <w:rPr>
-          <w:b/>
-          <w:bCs/>
-          <w:color w:val="000080"/>
-        </w:rPr>
-        <w:t>=</w:t>
-      </w:r>
-      <w:r>
-        <w:t xml:space="preserve"> partial</w:t>
-      </w:r>
-      <w:r>
-        <w:rPr>
-          <w:b/>
-          <w:bCs/>
-          <w:color w:val="000080"/>
+        <w:t>math</w:t>
+      </w:r>
+      <w:r>
+        <w:rPr>
+          <w:b/>
+          <w:bCs/>
+          <w:color w:val="000080"/>
+          <w:lang w:val="ru-RU"/>
+        </w:rPr>
+        <w:t>.</w:t>
+      </w:r>
+      <w:r>
+        <w:t>comb</w:t>
+      </w:r>
+      <w:r>
+        <w:rPr>
+          <w:b/>
+          <w:bCs/>
+          <w:color w:val="000080"/>
+          <w:lang w:val="ru-RU"/>
         </w:rPr>
         <w:t>(</w:t>
       </w:r>
-      <w:proofErr w:type="spellStart"/>
-      <w:r>
-        <w:t>one_iteration</w:t>
-      </w:r>
-      <w:proofErr w:type="spellEnd"/>
-      <w:r>
-        <w:rPr>
-          <w:b/>
-          <w:bCs/>
-          <w:color w:val="000080"/>
+      <w:r>
+        <w:t>N</w:t>
+      </w:r>
+      <w:r>
+        <w:rPr>
+          <w:b/>
+          <w:bCs/>
+          <w:color w:val="000080"/>
+          <w:lang w:val="ru-RU"/>
         </w:rPr>
         <w:t>,</w:t>
       </w:r>
       <w:r>
-        <w:t xml:space="preserve"> win</w:t>
-      </w:r>
-      <w:r>
-        <w:rPr>
-          <w:b/>
-          <w:bCs/>
-          <w:color w:val="000080"/>
-        </w:rPr>
-        <w:t>=</w:t>
-      </w:r>
-      <w:r>
-        <w:t>win</w:t>
-      </w:r>
-      <w:r>
-        <w:rPr>
-          <w:b/>
-          <w:bCs/>
-          <w:color w:val="000080"/>
-        </w:rPr>
-        <w:t>,</w:t>
-      </w:r>
-      <w:r>
-        <w:t xml:space="preserve"> n</w:t>
-      </w:r>
-      <w:r>
-        <w:rPr>
-          <w:b/>
-          <w:bCs/>
-          <w:color w:val="000080"/>
-        </w:rPr>
-        <w:t>=</w:t>
+        <w:rPr>
+          <w:lang w:val="ru-RU"/>
+        </w:rPr>
+        <w:t xml:space="preserve"> </w:t>
       </w:r>
       <w:r>
         <w:t>n</w:t>
@@ -7385,762 +8468,14 @@
           <w:b/>
           <w:bCs/>
           <w:color w:val="000080"/>
-        </w:rPr>
-        <w:t>,</w:t>
-      </w:r>
-      <w:r>
-        <w:t xml:space="preserve"> N</w:t>
-      </w:r>
-      <w:r>
-        <w:rPr>
-          <w:b/>
-          <w:bCs/>
-          <w:color w:val="000080"/>
-        </w:rPr>
-        <w:t>=</w:t>
-      </w:r>
-      <w:r>
-        <w:t>N</w:t>
-      </w:r>
-      <w:r>
-        <w:rPr>
-          <w:b/>
-          <w:bCs/>
-          <w:color w:val="000080"/>
+          <w:lang w:val="ru-RU"/>
         </w:rPr>
         <w:t>)</w:t>
       </w:r>
-    </w:p>
-    <w:p>
-      <w:pPr>
-        <w:pStyle w:val="listing"/>
-      </w:pPr>
-      <w:r>
-        <w:t xml:space="preserve">        results </w:t>
-      </w:r>
-      <w:r>
-        <w:rPr>
-          <w:b/>
-          <w:bCs/>
-          <w:color w:val="000080"/>
-        </w:rPr>
-        <w:t>=</w:t>
-      </w:r>
-      <w:r>
-        <w:t xml:space="preserve"> </w:t>
-      </w:r>
-      <w:proofErr w:type="spellStart"/>
-      <w:r>
-        <w:t>pool</w:t>
-      </w:r>
-      <w:r>
-        <w:rPr>
-          <w:b/>
-          <w:bCs/>
-          <w:color w:val="000080"/>
-        </w:rPr>
-        <w:t>.</w:t>
-      </w:r>
-      <w:r>
-        <w:rPr>
-          <w:b/>
-          <w:bCs/>
-          <w:color w:val="880088"/>
-        </w:rPr>
-        <w:t>map</w:t>
-      </w:r>
-      <w:proofErr w:type="spellEnd"/>
-      <w:r>
-        <w:rPr>
-          <w:b/>
-          <w:bCs/>
-          <w:color w:val="000080"/>
-        </w:rPr>
-        <w:t>(</w:t>
-      </w:r>
-      <w:proofErr w:type="spellStart"/>
-      <w:r>
-        <w:t>one_iteration_partial</w:t>
-      </w:r>
-      <w:proofErr w:type="spellEnd"/>
-      <w:r>
-        <w:rPr>
-          <w:b/>
-          <w:bCs/>
-          <w:color w:val="000080"/>
-        </w:rPr>
-        <w:t>,</w:t>
-      </w:r>
-      <w:r>
-        <w:t xml:space="preserve"> </w:t>
-      </w:r>
-      <w:r>
-        <w:rPr>
-          <w:b/>
-          <w:bCs/>
-          <w:color w:val="880088"/>
-        </w:rPr>
-        <w:t>range</w:t>
-      </w:r>
-      <w:r>
-        <w:rPr>
-          <w:b/>
-          <w:bCs/>
-          <w:color w:val="000080"/>
-        </w:rPr>
-        <w:t>(</w:t>
-      </w:r>
-      <w:proofErr w:type="spellStart"/>
-      <w:r>
-        <w:t>count_iterations</w:t>
-      </w:r>
-      <w:proofErr w:type="spellEnd"/>
-      <w:r>
-        <w:rPr>
-          <w:b/>
-          <w:bCs/>
-          <w:color w:val="000080"/>
-        </w:rPr>
-        <w:t>))</w:t>
-      </w:r>
-    </w:p>
-    <w:p>
-      <w:pPr>
-        <w:pStyle w:val="listing"/>
-      </w:pPr>
-      <w:r>
-        <w:t xml:space="preserve">    </w:t>
-      </w:r>
-      <w:proofErr w:type="spellStart"/>
-      <w:r>
-        <w:rPr>
-          <w:b/>
-          <w:bCs/>
-          <w:color w:val="0000FF"/>
-        </w:rPr>
-        <w:t>return</w:t>
-      </w:r>
-      <w:proofErr w:type="spellEnd"/>
-      <w:r>
-        <w:t xml:space="preserve"> </w:t>
-      </w:r>
-      <w:proofErr w:type="spellStart"/>
-      <w:r>
-        <w:t>results</w:t>
-      </w:r>
-      <w:proofErr w:type="spellEnd"/>
-    </w:p>
-    <w:p>
-      <w:pPr>
-        <w:jc w:val="both"/>
-      </w:pPr>
-      <w:r>
-        <w:t>Вместо 8 необходимо указать количество ядер процессора, которые вы собираетесь задействовать для расчетов.</w:t>
-      </w:r>
-    </w:p>
-    <w:p>
-      <w:pPr>
-        <w:jc w:val="both"/>
-      </w:pPr>
-      <w:r>
-        <w:t>В</w:t>
-      </w:r>
-      <w:r>
-        <w:t xml:space="preserve"> </w:t>
-      </w:r>
-      <w:r>
-        <w:t>функции</w:t>
-      </w:r>
-      <w:r>
-        <w:t xml:space="preserve"> </w:t>
-      </w:r>
-      <w:proofErr w:type="gramStart"/>
-      <w:r>
-        <w:rPr>
-          <w:lang w:val="en-US"/>
-        </w:rPr>
-        <w:t>main</w:t>
-      </w:r>
-      <w:r>
-        <w:t>(</w:t>
-      </w:r>
-      <w:proofErr w:type="gramEnd"/>
-      <w:r>
-        <w:t xml:space="preserve">) </w:t>
-      </w:r>
-      <w:r>
-        <w:t xml:space="preserve">получим данные, используя </w:t>
-      </w:r>
-      <w:r>
-        <w:rPr>
-          <w:lang w:val="en-US"/>
-        </w:rPr>
-        <w:t>get</w:t>
-      </w:r>
-      <w:r>
-        <w:t>_</w:t>
-      </w:r>
-      <w:r>
-        <w:rPr>
-          <w:lang w:val="en-US"/>
-        </w:rPr>
-        <w:t>input</w:t>
-      </w:r>
-      <w:r>
-        <w:t>_</w:t>
-      </w:r>
-      <w:r>
-        <w:rPr>
-          <w:lang w:val="en-US"/>
-        </w:rPr>
-        <w:t>data</w:t>
-      </w:r>
-      <w:r>
-        <w:t>()</w:t>
-      </w:r>
-    </w:p>
-    <w:p>
-      <w:pPr>
-        <w:pStyle w:val="listing"/>
-      </w:pPr>
-      <w:r>
-        <w:t>N</w:t>
-      </w:r>
-      <w:r>
-        <w:rPr>
-          <w:b/>
-          <w:bCs/>
-          <w:color w:val="000080"/>
-        </w:rPr>
-        <w:t>,</w:t>
-      </w:r>
-      <w:r>
-        <w:t xml:space="preserve"> win </w:t>
-      </w:r>
-      <w:r>
-        <w:rPr>
-          <w:b/>
-          <w:bCs/>
-          <w:color w:val="000080"/>
-        </w:rPr>
-        <w:t>=</w:t>
-      </w:r>
-      <w:r>
-        <w:t xml:space="preserve"> </w:t>
-      </w:r>
-      <w:proofErr w:type="spellStart"/>
-      <w:r>
-        <w:t>get_input_data</w:t>
-      </w:r>
-      <w:proofErr w:type="spellEnd"/>
-      <w:r>
-        <w:rPr>
-          <w:b/>
-          <w:bCs/>
-          <w:color w:val="000080"/>
-        </w:rPr>
-        <w:t>()</w:t>
-      </w:r>
-    </w:p>
-    <w:p>
-      <w:pPr>
-        <w:jc w:val="both"/>
-      </w:pPr>
-      <w:r>
-        <w:t xml:space="preserve">После этого решим пункт </w:t>
-      </w:r>
-      <w:r>
-        <w:rPr>
-          <w:lang w:val="en-US"/>
-        </w:rPr>
-        <w:t>a</w:t>
-      </w:r>
-      <w:r>
-        <w:t>:</w:t>
-      </w:r>
-    </w:p>
-    <w:p>
-      <w:pPr>
-        <w:pStyle w:val="listing"/>
-      </w:pPr>
-      <w:r>
-        <w:t># Решение пункта a</w:t>
-      </w:r>
-    </w:p>
-    <w:p>
-      <w:pPr>
-        <w:pStyle w:val="listing"/>
-      </w:pPr>
-      <w:r>
-        <w:t xml:space="preserve">count_iterations </w:t>
-      </w:r>
-      <w:r>
-        <w:rPr>
-          <w:b/>
-          <w:bCs/>
-          <w:color w:val="000080"/>
-        </w:rPr>
-        <w:t>=</w:t>
-      </w:r>
-      <w:r>
-        <w:t xml:space="preserve"> </w:t>
-      </w:r>
-      <w:r>
-        <w:rPr>
-          <w:color w:val="FF0000"/>
-        </w:rPr>
-        <w:t>10_000</w:t>
-      </w:r>
-    </w:p>
-    <w:p>
-      <w:pPr>
-        <w:pStyle w:val="listing"/>
-      </w:pPr>
-      <w:r>
-        <w:t xml:space="preserve">n </w:t>
-      </w:r>
-      <w:r>
-        <w:rPr>
-          <w:b/>
-          <w:bCs/>
-          <w:color w:val="000080"/>
-        </w:rPr>
-        <w:t>=</w:t>
-      </w:r>
-      <w:r>
-        <w:t xml:space="preserve"> </w:t>
-      </w:r>
-      <w:r>
-        <w:rPr>
-          <w:color w:val="FF0000"/>
-        </w:rPr>
-        <w:t>1000</w:t>
-      </w:r>
-    </w:p>
-    <w:p>
-      <w:pPr>
-        <w:pStyle w:val="listing"/>
-      </w:pPr>
-      <w:r>
-        <w:t xml:space="preserve">event_counter </w:t>
-      </w:r>
-      <w:r>
-        <w:rPr>
-          <w:b/>
-          <w:bCs/>
-          <w:color w:val="000080"/>
-        </w:rPr>
-        <w:t>=</w:t>
-      </w:r>
-      <w:r>
-        <w:t xml:space="preserve"> </w:t>
-      </w:r>
-      <w:r>
-        <w:rPr>
-          <w:b/>
-          <w:bCs/>
-          <w:color w:val="880088"/>
-        </w:rPr>
-        <w:t>sum</w:t>
-      </w:r>
-      <w:r>
-        <w:rPr>
-          <w:b/>
-          <w:bCs/>
-          <w:color w:val="000080"/>
-        </w:rPr>
-        <w:t>(</w:t>
-      </w:r>
-      <w:r>
-        <w:t>do_iterations</w:t>
-      </w:r>
-      <w:r>
-        <w:rPr>
-          <w:b/>
-          <w:bCs/>
-          <w:color w:val="000080"/>
-        </w:rPr>
-        <w:t>(</w:t>
-      </w:r>
-      <w:r>
-        <w:t>N</w:t>
-      </w:r>
-      <w:r>
-        <w:rPr>
-          <w:b/>
-          <w:bCs/>
-          <w:color w:val="000080"/>
-        </w:rPr>
-        <w:t>,</w:t>
-      </w:r>
-      <w:r>
-        <w:t xml:space="preserve"> win</w:t>
-      </w:r>
-      <w:r>
-        <w:rPr>
-          <w:b/>
-          <w:bCs/>
-          <w:color w:val="000080"/>
-        </w:rPr>
-        <w:t>,</w:t>
-      </w:r>
-      <w:r>
-        <w:t xml:space="preserve"> n</w:t>
-      </w:r>
-      <w:r>
-        <w:rPr>
-          <w:b/>
-          <w:bCs/>
-          <w:color w:val="000080"/>
-        </w:rPr>
-        <w:t>,</w:t>
-      </w:r>
-      <w:r>
-        <w:t xml:space="preserve"> count_iterations</w:t>
-      </w:r>
-      <w:r>
-        <w:rPr>
-          <w:b/>
-          <w:bCs/>
-          <w:color w:val="000080"/>
-        </w:rPr>
-        <w:t>))</w:t>
-      </w:r>
-    </w:p>
-    <w:p>
-      <w:pPr>
-        <w:pStyle w:val="listing"/>
-      </w:pPr>
-      <w:r>
-        <w:rPr>
-          <w:b/>
-          <w:bCs/>
-          <w:color w:val="880088"/>
-        </w:rPr>
-        <w:t>print</w:t>
-      </w:r>
-      <w:r>
-        <w:rPr>
-          <w:b/>
-          <w:bCs/>
-          <w:color w:val="000080"/>
-        </w:rPr>
-        <w:t>(</w:t>
-      </w:r>
       <w:r>
         <w:rPr>
           <w:color w:val="808080"/>
-        </w:rPr>
-        <w:t>f'Пункт a:'</w:t>
-      </w:r>
-    </w:p>
-    <w:p>
-      <w:pPr>
-        <w:pStyle w:val="listing"/>
-      </w:pPr>
-      <w:r>
-        <w:t xml:space="preserve">      </w:t>
-      </w:r>
-      <w:r>
-        <w:rPr>
-          <w:color w:val="808080"/>
-        </w:rPr>
-        <w:t>f'Количество билетов: {</w:t>
-      </w:r>
-      <w:r>
-        <w:t>N</w:t>
-      </w:r>
-      <w:r>
-        <w:rPr>
-          <w:color w:val="808080"/>
-        </w:rPr>
-        <w:t>}, количество победных: {</w:t>
-      </w:r>
-      <w:r>
-        <w:t>win</w:t>
-      </w:r>
-      <w:r>
-        <w:rPr>
-          <w:color w:val="808080"/>
-        </w:rPr>
-        <w:t>}\n'</w:t>
-      </w:r>
-    </w:p>
-    <w:p>
-      <w:pPr>
-        <w:pStyle w:val="listing"/>
-      </w:pPr>
-      <w:r>
-        <w:t xml:space="preserve">      </w:t>
-      </w:r>
-      <w:r>
-        <w:rPr>
-          <w:color w:val="808080"/>
-        </w:rPr>
-        <w:t>f'Количество покупок с выигрышным билетом: {</w:t>
-      </w:r>
-      <w:r>
-        <w:t>event_counter</w:t>
-      </w:r>
-      <w:r>
-        <w:rPr>
-          <w:color w:val="808080"/>
-        </w:rPr>
-        <w:t>}\n'</w:t>
-      </w:r>
-    </w:p>
-    <w:p>
-      <w:pPr>
-        <w:pStyle w:val="listing"/>
-      </w:pPr>
-      <w:r>
-        <w:t xml:space="preserve">      </w:t>
-      </w:r>
-      <w:r>
-        <w:rPr>
-          <w:color w:val="808080"/>
-        </w:rPr>
-        <w:t>f'Количество покупок без выигрышного билета: {</w:t>
-      </w:r>
-      <w:r>
-        <w:t xml:space="preserve">count_iterations </w:t>
-      </w:r>
-      <w:r>
-        <w:rPr>
-          <w:b/>
-          <w:bCs/>
-          <w:color w:val="000080"/>
-        </w:rPr>
-        <w:t>-</w:t>
-      </w:r>
-      <w:r>
-        <w:t xml:space="preserve"> event_counter</w:t>
-      </w:r>
-      <w:r>
-        <w:rPr>
-          <w:color w:val="808080"/>
-        </w:rPr>
-        <w:t>}\n'</w:t>
-      </w:r>
-    </w:p>
-    <w:p>
-      <w:pPr>
-        <w:pStyle w:val="listing"/>
-      </w:pPr>
-      <w:r>
-        <w:t xml:space="preserve">      </w:t>
-      </w:r>
-      <w:proofErr w:type="spellStart"/>
-      <w:r>
-        <w:rPr>
-          <w:color w:val="808080"/>
-        </w:rPr>
-        <w:t>f'Смоделированная</w:t>
-      </w:r>
-      <w:proofErr w:type="spellEnd"/>
-      <w:r>
-        <w:rPr>
-          <w:color w:val="808080"/>
-        </w:rPr>
-        <w:t xml:space="preserve"> вероятность получения билета: {</w:t>
-      </w:r>
-      <w:proofErr w:type="spellStart"/>
-      <w:r>
-        <w:t>event_counter</w:t>
-      </w:r>
-      <w:proofErr w:type="spellEnd"/>
-      <w:r>
-        <w:t xml:space="preserve"> </w:t>
-      </w:r>
-      <w:r>
-        <w:rPr>
-          <w:b/>
-          <w:bCs/>
-          <w:color w:val="000080"/>
-        </w:rPr>
-        <w:t>/</w:t>
-      </w:r>
-      <w:r>
-        <w:t xml:space="preserve"> </w:t>
-      </w:r>
-      <w:proofErr w:type="spellStart"/>
-      <w:r>
-        <w:t>count_iterations</w:t>
-      </w:r>
-      <w:proofErr w:type="spellEnd"/>
-      <w:r>
-        <w:rPr>
-          <w:color w:val="808080"/>
-        </w:rPr>
-        <w:t>}\n'</w:t>
-      </w:r>
-    </w:p>
-    <w:p>
-      <w:pPr>
-        <w:pStyle w:val="listing"/>
-      </w:pPr>
-      <w:r>
-        <w:t xml:space="preserve">      </w:t>
-      </w:r>
-      <w:proofErr w:type="spellStart"/>
-      <w:r>
-        <w:rPr>
-          <w:color w:val="808080"/>
-        </w:rPr>
-        <w:t>f'Расчетная</w:t>
-      </w:r>
-      <w:proofErr w:type="spellEnd"/>
-      <w:r>
-        <w:rPr>
-          <w:color w:val="808080"/>
-        </w:rPr>
-        <w:t xml:space="preserve"> вероятность получения билета: {</w:t>
-      </w:r>
-      <w:r>
-        <w:rPr>
-          <w:color w:val="FF0000"/>
-        </w:rPr>
-        <w:t>1</w:t>
-      </w:r>
-      <w:r>
-        <w:t xml:space="preserve"> </w:t>
-      </w:r>
-      <w:r>
-        <w:rPr>
-          <w:b/>
-          <w:bCs/>
-          <w:color w:val="000080"/>
-        </w:rPr>
-        <w:t>-</w:t>
-      </w:r>
-      <w:r>
-        <w:t xml:space="preserve"> </w:t>
-      </w:r>
-      <w:proofErr w:type="spellStart"/>
-      <w:r>
-        <w:t>math</w:t>
-      </w:r>
-      <w:r>
-        <w:rPr>
-          <w:b/>
-          <w:bCs/>
-          <w:color w:val="000080"/>
-        </w:rPr>
-        <w:t>.</w:t>
-      </w:r>
-      <w:r>
-        <w:t>comb</w:t>
-      </w:r>
-      <w:proofErr w:type="spellEnd"/>
-      <w:r>
-        <w:rPr>
-          <w:b/>
-          <w:bCs/>
-          <w:color w:val="000080"/>
-        </w:rPr>
-        <w:t>(</w:t>
-      </w:r>
-      <w:r>
-        <w:t xml:space="preserve">N </w:t>
-      </w:r>
-      <w:r>
-        <w:rPr>
-          <w:b/>
-          <w:bCs/>
-          <w:color w:val="000080"/>
-        </w:rPr>
-        <w:t>-</w:t>
-      </w:r>
-      <w:r>
-        <w:t xml:space="preserve"> </w:t>
-      </w:r>
-      <w:proofErr w:type="spellStart"/>
-      <w:r>
-        <w:t>win</w:t>
-      </w:r>
-      <w:proofErr w:type="spellEnd"/>
-      <w:r>
-        <w:rPr>
-          <w:b/>
-          <w:bCs/>
-          <w:color w:val="000080"/>
-        </w:rPr>
-        <w:t>,</w:t>
-      </w:r>
-      <w:r>
-        <w:t xml:space="preserve"> n</w:t>
-      </w:r>
-      <w:r>
-        <w:rPr>
-          <w:b/>
-          <w:bCs/>
-          <w:color w:val="000080"/>
-        </w:rPr>
-        <w:t>)</w:t>
-      </w:r>
-      <w:r>
-        <w:t xml:space="preserve"> </w:t>
-      </w:r>
-      <w:r>
-        <w:rPr>
-          <w:b/>
-          <w:bCs/>
-          <w:color w:val="000080"/>
-        </w:rPr>
-        <w:t>/</w:t>
-      </w:r>
-      <w:r>
-        <w:t xml:space="preserve"> </w:t>
-      </w:r>
-      <w:proofErr w:type="spellStart"/>
-      <w:r>
-        <w:t>math</w:t>
-      </w:r>
-      <w:r>
-        <w:rPr>
-          <w:b/>
-          <w:bCs/>
-          <w:color w:val="000080"/>
-        </w:rPr>
-        <w:t>.</w:t>
-      </w:r>
-      <w:r>
-        <w:t>comb</w:t>
-      </w:r>
-      <w:proofErr w:type="spellEnd"/>
-      <w:r>
-        <w:rPr>
-          <w:b/>
-          <w:bCs/>
-          <w:color w:val="000080"/>
-        </w:rPr>
-        <w:t>(</w:t>
-      </w:r>
-      <w:r>
-        <w:t>N</w:t>
-      </w:r>
-      <w:r>
-        <w:rPr>
-          <w:b/>
-          <w:bCs/>
-          <w:color w:val="000080"/>
-        </w:rPr>
-        <w:t>,</w:t>
-      </w:r>
-      <w:r>
-        <w:t xml:space="preserve"> n</w:t>
-      </w:r>
-      <w:r>
-        <w:rPr>
-          <w:b/>
-          <w:bCs/>
-          <w:color w:val="000080"/>
-        </w:rPr>
-        <w:t>)</w:t>
-      </w:r>
-      <w:r>
-        <w:rPr>
-          <w:color w:val="808080"/>
+          <w:lang w:val="ru-RU"/>
         </w:rPr>
         <w:t>}'</w:t>
       </w:r>
@@ -8149,6 +8484,7 @@
           <w:b/>
           <w:bCs/>
           <w:color w:val="000080"/>
+          <w:lang w:val="ru-RU"/>
         </w:rPr>
         <w:t>)</w:t>
       </w:r>
@@ -9093,6 +9429,9 @@
     <w:p>
       <w:pPr>
         <w:pStyle w:val="listing"/>
+        <w:rPr>
+          <w:lang w:val="ru-RU"/>
+        </w:rPr>
       </w:pPr>
       <w:r>
         <w:t>plt</w:t>
@@ -9102,6 +9441,7 @@
           <w:b/>
           <w:bCs/>
           <w:color w:val="000080"/>
+          <w:lang w:val="ru-RU"/>
         </w:rPr>
         <w:t>.</w:t>
       </w:r>
@@ -9113,6 +9453,7 @@
           <w:b/>
           <w:bCs/>
           <w:color w:val="000080"/>
+          <w:lang w:val="ru-RU"/>
         </w:rPr>
         <w:t>()</w:t>
       </w:r>
@@ -9131,78 +9472,127 @@
     <w:p>
       <w:pPr>
         <w:jc w:val="both"/>
+      </w:pPr>
+      <w:r>
+        <w:t xml:space="preserve">Пункт </w:t>
+      </w:r>
+      <w:r>
         <w:rPr>
           <w:lang w:val="en-US"/>
         </w:rPr>
-      </w:pPr>
-      <w:r>
+        <w:t>a</w:t>
+      </w:r>
+      <w:r>
+        <w:t>:</w:t>
+      </w:r>
+    </w:p>
+    <w:p>
+      <w:pPr>
+        <w:pStyle w:val="listing"/>
+        <w:rPr>
+          <w:lang w:val="ru-RU"/>
+        </w:rPr>
+      </w:pPr>
+      <w:r>
+        <w:rPr>
+          <w:lang w:val="ru-RU"/>
+        </w:rPr>
         <w:t xml:space="preserve">Пункт </w:t>
       </w:r>
       <w:r>
+        <w:t>a</w:t>
+      </w:r>
+      <w:r>
+        <w:rPr>
+          <w:lang w:val="ru-RU"/>
+        </w:rPr>
+        <w:t>:Количество билетов: 40000, количество победных: 3</w:t>
+      </w:r>
+    </w:p>
+    <w:p>
+      <w:pPr>
+        <w:pStyle w:val="listing"/>
+        <w:rPr>
+          <w:lang w:val="ru-RU"/>
+        </w:rPr>
+      </w:pPr>
+      <w:r>
+        <w:rPr>
+          <w:lang w:val="ru-RU"/>
+        </w:rPr>
+        <w:t>Количество покупок с выигрышным билетом: 737</w:t>
+      </w:r>
+    </w:p>
+    <w:p>
+      <w:pPr>
+        <w:pStyle w:val="listing"/>
+        <w:rPr>
+          <w:lang w:val="ru-RU"/>
+        </w:rPr>
+      </w:pPr>
+      <w:r>
+        <w:rPr>
+          <w:lang w:val="ru-RU"/>
+        </w:rPr>
+        <w:t>Количество покупок без выигрышного билета: 9263</w:t>
+      </w:r>
+    </w:p>
+    <w:p>
+      <w:pPr>
+        <w:pStyle w:val="listing"/>
+        <w:rPr>
+          <w:lang w:val="ru-RU"/>
+        </w:rPr>
+      </w:pPr>
+      <w:r>
+        <w:rPr>
+          <w:lang w:val="ru-RU"/>
+        </w:rPr>
+        <w:t>Смоделированная вероятность получения билета: 0.0737</w:t>
+      </w:r>
+    </w:p>
+    <w:p>
+      <w:pPr>
+        <w:pStyle w:val="listing"/>
+        <w:rPr>
+          <w:lang w:val="ru-RU"/>
+        </w:rPr>
+      </w:pPr>
+      <w:r>
+        <w:rPr>
+          <w:lang w:val="ru-RU"/>
+        </w:rPr>
+        <w:t>Расчетная вероятность получения билета: 0.07314240749538414</w:t>
+      </w:r>
+    </w:p>
+    <w:p>
+      <w:r>
+        <w:t>Видно, что результат моделирования близок к теоретическому.</w:t>
+      </w:r>
+    </w:p>
+    <w:p>
+      <w:pPr>
+        <w:rPr>
+          <w:noProof/>
+        </w:rPr>
+      </w:pPr>
+      <w:r>
+        <w:t xml:space="preserve">Пункт </w:t>
+      </w:r>
+      <w:r>
         <w:rPr>
           <w:lang w:val="en-US"/>
         </w:rPr>
-        <w:t>a:</w:t>
-      </w:r>
-    </w:p>
-    <w:p>
-      <w:pPr>
-        <w:pStyle w:val="listing"/>
-        <w:rPr>
-          <w:lang w:val="ru-RU"/>
-        </w:rPr>
-      </w:pPr>
-      <w:r>
-        <w:rPr>
-          <w:lang w:val="ru-RU"/>
-        </w:rPr>
-        <w:t xml:space="preserve">Пункт </w:t>
-      </w:r>
-      <w:r>
-        <w:t>a</w:t>
-      </w:r>
-      <w:r>
-        <w:rPr>
-          <w:lang w:val="ru-RU"/>
-        </w:rPr>
-        <w:t>:Количество билетов: 40000, количество победных: 3</w:t>
-      </w:r>
-    </w:p>
-    <w:p>
-      <w:pPr>
-        <w:pStyle w:val="listing"/>
-      </w:pPr>
-      <w:r>
-        <w:t>Количество покупок с выигрышным билетом: 737</w:t>
-      </w:r>
-    </w:p>
-    <w:p>
-      <w:pPr>
-        <w:pStyle w:val="listing"/>
-      </w:pPr>
-      <w:r>
-        <w:t>Количество покупок без выигрышного билета: 9263</w:t>
-      </w:r>
-    </w:p>
-    <w:p>
-      <w:pPr>
-        <w:pStyle w:val="listing"/>
-      </w:pPr>
-      <w:r>
-        <w:t>Смоделированная вероятность получения билета: 0.0737</w:t>
-      </w:r>
-    </w:p>
-    <w:p>
-      <w:pPr>
-        <w:pStyle w:val="listing"/>
-      </w:pPr>
-      <w:r>
-        <w:t>Расчетная вероятность получения билета: 0.07314240749538414</w:t>
-      </w:r>
-    </w:p>
-    <w:p>
-      <w:r>
-        <w:t>Видно, что результат моделирования близок к теоретическому.</w:t>
+        <w:t>b</w:t>
+      </w:r>
+      <w:r>
+        <w:t>:</w:t>
+      </w:r>
+      <w:r>
+        <w:rPr>
+          <w:noProof/>
+        </w:rPr>
+        <w:t xml:space="preserve"> </w:t>
       </w:r>
     </w:p>
     <w:p>
@@ -9212,21 +9602,44 @@
         </w:rPr>
       </w:pPr>
       <w:r>
-        <w:t xml:space="preserve">Пункт </w:t>
-      </w:r>
-      <w:r>
         <w:rPr>
           <w:lang w:val="en-US"/>
         </w:rPr>
-        <w:t>b:</w:t>
-      </w:r>
-    </w:p>
-    <w:p>
-      <w:r>
-        <w:rPr>
-          <w:highlight w:val="yellow"/>
-        </w:rPr>
-        <w:t>ГРАФИК</w:t>
+        <w:drawing>
+          <wp:inline distT="0" distB="0" distL="0" distR="0" wp14:anchorId="40389F10" wp14:editId="12A527F7">
+            <wp:extent cx="5103628" cy="3762853"/>
+            <wp:effectExtent l="0" t="0" r="1905" b="9525"/>
+            <wp:docPr id="7" name="Рисунок 7"/>
+            <wp:cNvGraphicFramePr>
+              <a:graphicFrameLocks xmlns:a="http://schemas.openxmlformats.org/drawingml/2006/main" noChangeAspect="1"/>
+            </wp:cNvGraphicFramePr>
+            <a:graphic xmlns:a="http://schemas.openxmlformats.org/drawingml/2006/main">
+              <a:graphicData uri="http://schemas.openxmlformats.org/drawingml/2006/picture">
+                <pic:pic xmlns:pic="http://schemas.openxmlformats.org/drawingml/2006/picture">
+                  <pic:nvPicPr>
+                    <pic:cNvPr id="1" name=""/>
+                    <pic:cNvPicPr/>
+                  </pic:nvPicPr>
+                  <pic:blipFill>
+                    <a:blip r:embed="rId12"/>
+                    <a:stretch>
+                      <a:fillRect/>
+                    </a:stretch>
+                  </pic:blipFill>
+                  <pic:spPr>
+                    <a:xfrm>
+                      <a:off x="0" y="0"/>
+                      <a:ext cx="5108378" cy="3766355"/>
+                    </a:xfrm>
+                    <a:prstGeom prst="rect">
+                      <a:avLst/>
+                    </a:prstGeom>
+                  </pic:spPr>
+                </pic:pic>
+              </a:graphicData>
+            </a:graphic>
+          </wp:inline>
+        </w:drawing>
       </w:r>
     </w:p>
     <w:p>
@@ -9234,21 +9647,71 @@
         <w:t xml:space="preserve">Как видно из графика искомое значение равно примерно </w:t>
       </w:r>
       <w:r>
-        <w:rPr>
-          <w:highlight w:val="yellow"/>
-          <w:lang w:val="en-US"/>
-        </w:rPr>
-        <w:t>XXXX</w:t>
+        <w:t>8110</w:t>
       </w:r>
       <w:r>
         <w:t xml:space="preserve">, </w:t>
       </w:r>
       <w:r>
-        <w:t>что достаточно близко к ответу при теоретическом решении.</w:t>
-      </w:r>
+        <w:t>что достаточно близко к ответу при теоретическом решении</w:t>
+      </w:r>
+      <w:r>
+        <w:t>, точность можно повысить путем увеличения количества итераций.</w:t>
+      </w:r>
+    </w:p>
+    <w:p>
+      <w:pPr>
+        <w:pStyle w:val="1"/>
+        <w:numPr>
+          <w:ilvl w:val="0"/>
+          <w:numId w:val="38"/>
+        </w:numPr>
+        <w:spacing w:before="0" w:after="0"/>
+        <w:ind w:left="360"/>
+      </w:pPr>
+      <w:bookmarkStart w:id="11" w:name="_Toc133960732"/>
+      <w:r>
+        <w:t>Ссылки</w:t>
+      </w:r>
+      <w:bookmarkEnd w:id="11"/>
+    </w:p>
+    <w:p>
+      <w:pPr>
+        <w:pStyle w:val="a1"/>
+      </w:pPr>
+      <w:r>
+        <w:t>Ссылка на репозиторий с моделированием</w:t>
+      </w:r>
+      <w:r>
+        <w:t xml:space="preserve">: </w:t>
+      </w:r>
+      <w:hyperlink r:id="rId13" w:history="1">
+        <w:proofErr w:type="spellStart"/>
+        <w:r>
+          <w:rPr>
+            <w:rStyle w:val="a5"/>
+            <w:lang w:val="en-US"/>
+          </w:rPr>
+          <w:t>github</w:t>
+        </w:r>
+        <w:proofErr w:type="spellEnd"/>
+        <w:r>
+          <w:rPr>
+            <w:rStyle w:val="a5"/>
+          </w:rPr>
+          <w:t>.</w:t>
+        </w:r>
+        <w:r>
+          <w:rPr>
+            <w:rStyle w:val="a5"/>
+            <w:lang w:val="en-US"/>
+          </w:rPr>
+          <w:t>com</w:t>
+        </w:r>
+      </w:hyperlink>
     </w:p>
     <w:sectPr>
-      <w:footerReference w:type="default" r:id="rId12"/>
+      <w:footerReference w:type="default" r:id="rId14"/>
       <w:pgSz w:w="11906" w:h="16838"/>
       <w:pgMar w:top="1134" w:right="1134" w:bottom="1134" w:left="1134" w:header="0" w:footer="0" w:gutter="0"/>
       <w:pgNumType w:start="0"/>
@@ -9262,7 +9725,7 @@
 </file>
 
 <file path=word/endnotes.xml><?xml version="1.0" encoding="utf-8"?>
-<w:endnotes xmlns:wpc="http://schemas.microsoft.com/office/word/2010/wordprocessingCanvas" xmlns:cx="http://schemas.microsoft.com/office/drawing/2014/chartex" xmlns:cx1="http://schemas.microsoft.com/office/drawing/2015/9/8/chartex" xmlns:cx2="http://schemas.microsoft.com/office/drawing/2015/10/21/chartex" xmlns:cx3="http://schemas.microsoft.com/office/drawing/2016/5/9/chartex" xmlns:cx4="http://schemas.microsoft.com/office/drawing/2016/5/10/chartex" xmlns:cx5="http://schemas.microsoft.com/office/drawing/2016/5/11/chartex" xmlns:cx6="http://schemas.microsoft.com/office/drawing/2016/5/12/chartex" xmlns:cx7="http://schemas.microsoft.com/office/drawing/2016/5/13/chartex" xmlns:cx8="http://schemas.microsoft.com/office/drawing/2016/5/14/chartex" xmlns:mc="http://schemas.openxmlformats.org/markup-compatibility/2006" xmlns:aink="http://schemas.microsoft.com/office/drawing/2016/ink" xmlns:am3d="http://schemas.microsoft.com/office/drawing/2017/model3d" xmlns:o="urn:schemas-microsoft-com:office:office" xmlns:oel="http://schemas.microsoft.com/office/2019/extlst" xmlns:r="http://schemas.openxmlformats.org/officeDocument/2006/relationships" xmlns:m="http://schemas.openxmlformats.org/officeDocument/2006/math" xmlns:v="urn:schemas-microsoft-com:vml" xmlns:wp14="http://schemas.microsoft.com/office/word/2010/wordprocessingDrawing" xmlns:wp="http://schemas.openxmlformats.org/drawingml/2006/wordprocessingDrawing" xmlns:w10="urn:schemas-microsoft-com:office:word" xmlns:w="http://schemas.openxmlformats.org/wordprocessingml/2006/main" xmlns:w14="http://schemas.microsoft.com/office/word/2010/wordml" xmlns:w15="http://schemas.microsoft.com/office/word/2012/wordml" xmlns:w16cex="http://schemas.microsoft.com/office/word/2018/wordml/cex" xmlns:w16cid="http://schemas.microsoft.com/office/word/2016/wordml/cid" xmlns:w16="http://schemas.microsoft.com/office/word/2018/wordml" xmlns:w16du="http://schemas.microsoft.com/office/word/2023/wordml/word16du" xmlns:w16sdtdh="http://schemas.microsoft.com/office/word/2020/wordml/sdtdatahash" xmlns:w16se="http://schemas.microsoft.com/office/word/2015/wordml/symex" xmlns:wpg="http://schemas.microsoft.com/office/word/2010/wordprocessingGroup" xmlns:wpi="http://schemas.microsoft.com/office/word/2010/wordprocessingInk" xmlns:wne="http://schemas.microsoft.com/office/word/2006/wordml" xmlns:wps="http://schemas.microsoft.com/office/word/2010/wordprocessingShape" mc:Ignorable="w14 w15 w16se w16cid w16 w16cex w16sdtdh wp14">
+<w:endnotes xmlns:wpc="http://schemas.microsoft.com/office/word/2010/wordprocessingCanvas" xmlns:cx="http://schemas.microsoft.com/office/drawing/2014/chartex" xmlns:cx1="http://schemas.microsoft.com/office/drawing/2015/9/8/chartex" xmlns:cx2="http://schemas.microsoft.com/office/drawing/2015/10/21/chartex" xmlns:cx3="http://schemas.microsoft.com/office/drawing/2016/5/9/chartex" xmlns:cx4="http://schemas.microsoft.com/office/drawing/2016/5/10/chartex" xmlns:cx5="http://schemas.microsoft.com/office/drawing/2016/5/11/chartex" xmlns:cx6="http://schemas.microsoft.com/office/drawing/2016/5/12/chartex" xmlns:cx7="http://schemas.microsoft.com/office/drawing/2016/5/13/chartex" xmlns:cx8="http://schemas.microsoft.com/office/drawing/2016/5/14/chartex" xmlns:mc="http://schemas.openxmlformats.org/markup-compatibility/2006" xmlns:aink="http://schemas.microsoft.com/office/drawing/2016/ink" xmlns:am3d="http://schemas.microsoft.com/office/drawing/2017/model3d" xmlns:o="urn:schemas-microsoft-com:office:office" xmlns:r="http://schemas.openxmlformats.org/officeDocument/2006/relationships" xmlns:m="http://schemas.openxmlformats.org/officeDocument/2006/math" xmlns:v="urn:schemas-microsoft-com:vml" xmlns:wp14="http://schemas.microsoft.com/office/word/2010/wordprocessingDrawing" xmlns:wp="http://schemas.openxmlformats.org/drawingml/2006/wordprocessingDrawing" xmlns:w10="urn:schemas-microsoft-com:office:word" xmlns:w="http://schemas.openxmlformats.org/wordprocessingml/2006/main" xmlns:w14="http://schemas.microsoft.com/office/word/2010/wordml" xmlns:w15="http://schemas.microsoft.com/office/word/2012/wordml" xmlns:w16cex="http://schemas.microsoft.com/office/word/2018/wordml/cex" xmlns:w16cid="http://schemas.microsoft.com/office/word/2016/wordml/cid" xmlns:w16="http://schemas.microsoft.com/office/word/2018/wordml" xmlns:w16sdtdh="http://schemas.microsoft.com/office/word/2020/wordml/sdtdatahash" xmlns:w16se="http://schemas.microsoft.com/office/word/2015/wordml/symex" xmlns:wpg="http://schemas.microsoft.com/office/word/2010/wordprocessingGroup" xmlns:wpi="http://schemas.microsoft.com/office/word/2010/wordprocessingInk" xmlns:wne="http://schemas.microsoft.com/office/word/2006/wordml" xmlns:wps="http://schemas.microsoft.com/office/word/2010/wordprocessingShape" mc:Ignorable="w14 w15 w16se w16cid w16 w16cex w16sdtdh wp14">
   <w:endnote w:type="separator" w:id="-1">
     <w:p>
       <w:pPr>
@@ -9287,7 +9750,7 @@
 </file>
 
 <file path=word/footer1.xml><?xml version="1.0" encoding="utf-8"?>
-<w:ftr xmlns:wpc="http://schemas.microsoft.com/office/word/2010/wordprocessingCanvas" xmlns:cx="http://schemas.microsoft.com/office/drawing/2014/chartex" xmlns:cx1="http://schemas.microsoft.com/office/drawing/2015/9/8/chartex" xmlns:cx2="http://schemas.microsoft.com/office/drawing/2015/10/21/chartex" xmlns:cx3="http://schemas.microsoft.com/office/drawing/2016/5/9/chartex" xmlns:cx4="http://schemas.microsoft.com/office/drawing/2016/5/10/chartex" xmlns:cx5="http://schemas.microsoft.com/office/drawing/2016/5/11/chartex" xmlns:cx6="http://schemas.microsoft.com/office/drawing/2016/5/12/chartex" xmlns:cx7="http://schemas.microsoft.com/office/drawing/2016/5/13/chartex" xmlns:cx8="http://schemas.microsoft.com/office/drawing/2016/5/14/chartex" xmlns:mc="http://schemas.openxmlformats.org/markup-compatibility/2006" xmlns:aink="http://schemas.microsoft.com/office/drawing/2016/ink" xmlns:am3d="http://schemas.microsoft.com/office/drawing/2017/model3d" xmlns:o="urn:schemas-microsoft-com:office:office" xmlns:oel="http://schemas.microsoft.com/office/2019/extlst" xmlns:r="http://schemas.openxmlformats.org/officeDocument/2006/relationships" xmlns:m="http://schemas.openxmlformats.org/officeDocument/2006/math" xmlns:v="urn:schemas-microsoft-com:vml" xmlns:wp14="http://schemas.microsoft.com/office/word/2010/wordprocessingDrawing" xmlns:wp="http://schemas.openxmlformats.org/drawingml/2006/wordprocessingDrawing" xmlns:w10="urn:schemas-microsoft-com:office:word" xmlns:w="http://schemas.openxmlformats.org/wordprocessingml/2006/main" xmlns:w14="http://schemas.microsoft.com/office/word/2010/wordml" xmlns:w15="http://schemas.microsoft.com/office/word/2012/wordml" xmlns:w16cex="http://schemas.microsoft.com/office/word/2018/wordml/cex" xmlns:w16cid="http://schemas.microsoft.com/office/word/2016/wordml/cid" xmlns:w16="http://schemas.microsoft.com/office/word/2018/wordml" xmlns:w16du="http://schemas.microsoft.com/office/word/2023/wordml/word16du" xmlns:w16sdtdh="http://schemas.microsoft.com/office/word/2020/wordml/sdtdatahash" xmlns:w16se="http://schemas.microsoft.com/office/word/2015/wordml/symex" xmlns:wpg="http://schemas.microsoft.com/office/word/2010/wordprocessingGroup" xmlns:wpi="http://schemas.microsoft.com/office/word/2010/wordprocessingInk" xmlns:wne="http://schemas.microsoft.com/office/word/2006/wordml" xmlns:wps="http://schemas.microsoft.com/office/word/2010/wordprocessingShape" mc:Ignorable="w14 w15 w16se w16cid w16 w16cex w16sdtdh wp14">
+<w:ftr xmlns:wpc="http://schemas.microsoft.com/office/word/2010/wordprocessingCanvas" xmlns:cx="http://schemas.microsoft.com/office/drawing/2014/chartex" xmlns:cx1="http://schemas.microsoft.com/office/drawing/2015/9/8/chartex" xmlns:cx2="http://schemas.microsoft.com/office/drawing/2015/10/21/chartex" xmlns:cx3="http://schemas.microsoft.com/office/drawing/2016/5/9/chartex" xmlns:cx4="http://schemas.microsoft.com/office/drawing/2016/5/10/chartex" xmlns:cx5="http://schemas.microsoft.com/office/drawing/2016/5/11/chartex" xmlns:cx6="http://schemas.microsoft.com/office/drawing/2016/5/12/chartex" xmlns:cx7="http://schemas.microsoft.com/office/drawing/2016/5/13/chartex" xmlns:cx8="http://schemas.microsoft.com/office/drawing/2016/5/14/chartex" xmlns:mc="http://schemas.openxmlformats.org/markup-compatibility/2006" xmlns:aink="http://schemas.microsoft.com/office/drawing/2016/ink" xmlns:am3d="http://schemas.microsoft.com/office/drawing/2017/model3d" xmlns:o="urn:schemas-microsoft-com:office:office" xmlns:r="http://schemas.openxmlformats.org/officeDocument/2006/relationships" xmlns:m="http://schemas.openxmlformats.org/officeDocument/2006/math" xmlns:v="urn:schemas-microsoft-com:vml" xmlns:wp14="http://schemas.microsoft.com/office/word/2010/wordprocessingDrawing" xmlns:wp="http://schemas.openxmlformats.org/drawingml/2006/wordprocessingDrawing" xmlns:w10="urn:schemas-microsoft-com:office:word" xmlns:w="http://schemas.openxmlformats.org/wordprocessingml/2006/main" xmlns:w14="http://schemas.microsoft.com/office/word/2010/wordml" xmlns:w15="http://schemas.microsoft.com/office/word/2012/wordml" xmlns:w16cex="http://schemas.microsoft.com/office/word/2018/wordml/cex" xmlns:w16cid="http://schemas.microsoft.com/office/word/2016/wordml/cid" xmlns:w16="http://schemas.microsoft.com/office/word/2018/wordml" xmlns:w16sdtdh="http://schemas.microsoft.com/office/word/2020/wordml/sdtdatahash" xmlns:w16se="http://schemas.microsoft.com/office/word/2015/wordml/symex" xmlns:wpg="http://schemas.microsoft.com/office/word/2010/wordprocessingGroup" xmlns:wpi="http://schemas.microsoft.com/office/word/2010/wordprocessingInk" xmlns:wne="http://schemas.microsoft.com/office/word/2006/wordml" xmlns:wps="http://schemas.microsoft.com/office/word/2010/wordprocessingShape" mc:Ignorable="w14 w15 w16se w16cid w16 w16cex w16sdtdh wp14">
   <w:sdt>
     <w:sdtPr>
       <w:id w:val="61603728"/>
@@ -9296,6 +9759,7 @@
         <w:docPartUnique/>
       </w:docPartObj>
     </w:sdtPr>
+    <w:sdtEndPr/>
     <w:sdtContent>
       <w:p>
         <w:pPr>
@@ -9333,7 +9797,7 @@
 </file>
 
 <file path=word/footnotes.xml><?xml version="1.0" encoding="utf-8"?>
-<w:footnotes xmlns:wpc="http://schemas.microsoft.com/office/word/2010/wordprocessingCanvas" xmlns:cx="http://schemas.microsoft.com/office/drawing/2014/chartex" xmlns:cx1="http://schemas.microsoft.com/office/drawing/2015/9/8/chartex" xmlns:cx2="http://schemas.microsoft.com/office/drawing/2015/10/21/chartex" xmlns:cx3="http://schemas.microsoft.com/office/drawing/2016/5/9/chartex" xmlns:cx4="http://schemas.microsoft.com/office/drawing/2016/5/10/chartex" xmlns:cx5="http://schemas.microsoft.com/office/drawing/2016/5/11/chartex" xmlns:cx6="http://schemas.microsoft.com/office/drawing/2016/5/12/chartex" xmlns:cx7="http://schemas.microsoft.com/office/drawing/2016/5/13/chartex" xmlns:cx8="http://schemas.microsoft.com/office/drawing/2016/5/14/chartex" xmlns:mc="http://schemas.openxmlformats.org/markup-compatibility/2006" xmlns:aink="http://schemas.microsoft.com/office/drawing/2016/ink" xmlns:am3d="http://schemas.microsoft.com/office/drawing/2017/model3d" xmlns:o="urn:schemas-microsoft-com:office:office" xmlns:oel="http://schemas.microsoft.com/office/2019/extlst" xmlns:r="http://schemas.openxmlformats.org/officeDocument/2006/relationships" xmlns:m="http://schemas.openxmlformats.org/officeDocument/2006/math" xmlns:v="urn:schemas-microsoft-com:vml" xmlns:wp14="http://schemas.microsoft.com/office/word/2010/wordprocessingDrawing" xmlns:wp="http://schemas.openxmlformats.org/drawingml/2006/wordprocessingDrawing" xmlns:w10="urn:schemas-microsoft-com:office:word" xmlns:w="http://schemas.openxmlformats.org/wordprocessingml/2006/main" xmlns:w14="http://schemas.microsoft.com/office/word/2010/wordml" xmlns:w15="http://schemas.microsoft.com/office/word/2012/wordml" xmlns:w16cex="http://schemas.microsoft.com/office/word/2018/wordml/cex" xmlns:w16cid="http://schemas.microsoft.com/office/word/2016/wordml/cid" xmlns:w16="http://schemas.microsoft.com/office/word/2018/wordml" xmlns:w16du="http://schemas.microsoft.com/office/word/2023/wordml/word16du" xmlns:w16sdtdh="http://schemas.microsoft.com/office/word/2020/wordml/sdtdatahash" xmlns:w16se="http://schemas.microsoft.com/office/word/2015/wordml/symex" xmlns:wpg="http://schemas.microsoft.com/office/word/2010/wordprocessingGroup" xmlns:wpi="http://schemas.microsoft.com/office/word/2010/wordprocessingInk" xmlns:wne="http://schemas.microsoft.com/office/word/2006/wordml" xmlns:wps="http://schemas.microsoft.com/office/word/2010/wordprocessingShape" mc:Ignorable="w14 w15 w16se w16cid w16 w16cex w16sdtdh wp14">
+<w:footnotes xmlns:wpc="http://schemas.microsoft.com/office/word/2010/wordprocessingCanvas" xmlns:cx="http://schemas.microsoft.com/office/drawing/2014/chartex" xmlns:cx1="http://schemas.microsoft.com/office/drawing/2015/9/8/chartex" xmlns:cx2="http://schemas.microsoft.com/office/drawing/2015/10/21/chartex" xmlns:cx3="http://schemas.microsoft.com/office/drawing/2016/5/9/chartex" xmlns:cx4="http://schemas.microsoft.com/office/drawing/2016/5/10/chartex" xmlns:cx5="http://schemas.microsoft.com/office/drawing/2016/5/11/chartex" xmlns:cx6="http://schemas.microsoft.com/office/drawing/2016/5/12/chartex" xmlns:cx7="http://schemas.microsoft.com/office/drawing/2016/5/13/chartex" xmlns:cx8="http://schemas.microsoft.com/office/drawing/2016/5/14/chartex" xmlns:mc="http://schemas.openxmlformats.org/markup-compatibility/2006" xmlns:aink="http://schemas.microsoft.com/office/drawing/2016/ink" xmlns:am3d="http://schemas.microsoft.com/office/drawing/2017/model3d" xmlns:o="urn:schemas-microsoft-com:office:office" xmlns:r="http://schemas.openxmlformats.org/officeDocument/2006/relationships" xmlns:m="http://schemas.openxmlformats.org/officeDocument/2006/math" xmlns:v="urn:schemas-microsoft-com:vml" xmlns:wp14="http://schemas.microsoft.com/office/word/2010/wordprocessingDrawing" xmlns:wp="http://schemas.openxmlformats.org/drawingml/2006/wordprocessingDrawing" xmlns:w10="urn:schemas-microsoft-com:office:word" xmlns:w="http://schemas.openxmlformats.org/wordprocessingml/2006/main" xmlns:w14="http://schemas.microsoft.com/office/word/2010/wordml" xmlns:w15="http://schemas.microsoft.com/office/word/2012/wordml" xmlns:w16cex="http://schemas.microsoft.com/office/word/2018/wordml/cex" xmlns:w16cid="http://schemas.microsoft.com/office/word/2016/wordml/cid" xmlns:w16="http://schemas.microsoft.com/office/word/2018/wordml" xmlns:w16sdtdh="http://schemas.microsoft.com/office/word/2020/wordml/sdtdatahash" xmlns:w16se="http://schemas.microsoft.com/office/word/2015/wordml/symex" xmlns:wpg="http://schemas.microsoft.com/office/word/2010/wordprocessingGroup" xmlns:wpi="http://schemas.microsoft.com/office/word/2010/wordprocessingInk" xmlns:wne="http://schemas.microsoft.com/office/word/2006/wordml" xmlns:wps="http://schemas.microsoft.com/office/word/2010/wordprocessingShape" mc:Ignorable="w14 w15 w16se w16cid w16 w16cex w16sdtdh wp14">
   <w:footnote w:type="separator" w:id="-1">
     <w:p>
       <w:pPr>
@@ -9358,7 +9822,7 @@
 </file>
 
 <file path=word/numbering.xml><?xml version="1.0" encoding="utf-8"?>
-<w:numbering xmlns:wpc="http://schemas.microsoft.com/office/word/2010/wordprocessingCanvas" xmlns:cx="http://schemas.microsoft.com/office/drawing/2014/chartex" xmlns:cx1="http://schemas.microsoft.com/office/drawing/2015/9/8/chartex" xmlns:cx2="http://schemas.microsoft.com/office/drawing/2015/10/21/chartex" xmlns:cx3="http://schemas.microsoft.com/office/drawing/2016/5/9/chartex" xmlns:cx4="http://schemas.microsoft.com/office/drawing/2016/5/10/chartex" xmlns:cx5="http://schemas.microsoft.com/office/drawing/2016/5/11/chartex" xmlns:cx6="http://schemas.microsoft.com/office/drawing/2016/5/12/chartex" xmlns:cx7="http://schemas.microsoft.com/office/drawing/2016/5/13/chartex" xmlns:cx8="http://schemas.microsoft.com/office/drawing/2016/5/14/chartex" xmlns:mc="http://schemas.openxmlformats.org/markup-compatibility/2006" xmlns:aink="http://schemas.microsoft.com/office/drawing/2016/ink" xmlns:am3d="http://schemas.microsoft.com/office/drawing/2017/model3d" xmlns:o="urn:schemas-microsoft-com:office:office" xmlns:oel="http://schemas.microsoft.com/office/2019/extlst" xmlns:r="http://schemas.openxmlformats.org/officeDocument/2006/relationships" xmlns:m="http://schemas.openxmlformats.org/officeDocument/2006/math" xmlns:v="urn:schemas-microsoft-com:vml" xmlns:wp14="http://schemas.microsoft.com/office/word/2010/wordprocessingDrawing" xmlns:wp="http://schemas.openxmlformats.org/drawingml/2006/wordprocessingDrawing" xmlns:w10="urn:schemas-microsoft-com:office:word" xmlns:w="http://schemas.openxmlformats.org/wordprocessingml/2006/main" xmlns:w14="http://schemas.microsoft.com/office/word/2010/wordml" xmlns:w15="http://schemas.microsoft.com/office/word/2012/wordml" xmlns:w16cex="http://schemas.microsoft.com/office/word/2018/wordml/cex" xmlns:w16cid="http://schemas.microsoft.com/office/word/2016/wordml/cid" xmlns:w16="http://schemas.microsoft.com/office/word/2018/wordml" xmlns:w16du="http://schemas.microsoft.com/office/word/2023/wordml/word16du" xmlns:w16sdtdh="http://schemas.microsoft.com/office/word/2020/wordml/sdtdatahash" xmlns:w16se="http://schemas.microsoft.com/office/word/2015/wordml/symex" xmlns:wpg="http://schemas.microsoft.com/office/word/2010/wordprocessingGroup" xmlns:wpi="http://schemas.microsoft.com/office/word/2010/wordprocessingInk" xmlns:wne="http://schemas.microsoft.com/office/word/2006/wordml" xmlns:wps="http://schemas.microsoft.com/office/word/2010/wordprocessingShape" mc:Ignorable="w14 w15 w16se w16cid w16 w16cex w16sdtdh wp14">
+<w:numbering xmlns:wpc="http://schemas.microsoft.com/office/word/2010/wordprocessingCanvas" xmlns:cx="http://schemas.microsoft.com/office/drawing/2014/chartex" xmlns:cx1="http://schemas.microsoft.com/office/drawing/2015/9/8/chartex" xmlns:cx2="http://schemas.microsoft.com/office/drawing/2015/10/21/chartex" xmlns:cx3="http://schemas.microsoft.com/office/drawing/2016/5/9/chartex" xmlns:cx4="http://schemas.microsoft.com/office/drawing/2016/5/10/chartex" xmlns:cx5="http://schemas.microsoft.com/office/drawing/2016/5/11/chartex" xmlns:cx6="http://schemas.microsoft.com/office/drawing/2016/5/12/chartex" xmlns:cx7="http://schemas.microsoft.com/office/drawing/2016/5/13/chartex" xmlns:cx8="http://schemas.microsoft.com/office/drawing/2016/5/14/chartex" xmlns:mc="http://schemas.openxmlformats.org/markup-compatibility/2006" xmlns:aink="http://schemas.microsoft.com/office/drawing/2016/ink" xmlns:am3d="http://schemas.microsoft.com/office/drawing/2017/model3d" xmlns:o="urn:schemas-microsoft-com:office:office" xmlns:r="http://schemas.openxmlformats.org/officeDocument/2006/relationships" xmlns:m="http://schemas.openxmlformats.org/officeDocument/2006/math" xmlns:v="urn:schemas-microsoft-com:vml" xmlns:wp14="http://schemas.microsoft.com/office/word/2010/wordprocessingDrawing" xmlns:wp="http://schemas.openxmlformats.org/drawingml/2006/wordprocessingDrawing" xmlns:w10="urn:schemas-microsoft-com:office:word" xmlns:w="http://schemas.openxmlformats.org/wordprocessingml/2006/main" xmlns:w14="http://schemas.microsoft.com/office/word/2010/wordml" xmlns:w15="http://schemas.microsoft.com/office/word/2012/wordml" xmlns:w16cex="http://schemas.microsoft.com/office/word/2018/wordml/cex" xmlns:w16cid="http://schemas.microsoft.com/office/word/2016/wordml/cid" xmlns:w16="http://schemas.microsoft.com/office/word/2018/wordml" xmlns:w16sdtdh="http://schemas.microsoft.com/office/word/2020/wordml/sdtdatahash" xmlns:w16se="http://schemas.microsoft.com/office/word/2015/wordml/symex" xmlns:wpg="http://schemas.microsoft.com/office/word/2010/wordprocessingGroup" xmlns:wpi="http://schemas.microsoft.com/office/word/2010/wordprocessingInk" xmlns:wne="http://schemas.microsoft.com/office/word/2006/wordml" xmlns:wps="http://schemas.microsoft.com/office/word/2010/wordprocessingShape" mc:Ignorable="w14 w15 w16se w16cid w16 w16cex w16sdtdh wp14">
   <w:abstractNum w:abstractNumId="0" w15:restartNumberingAfterBreak="0">
     <w:nsid w:val="1BC20D03"/>
     <w:multiLevelType w:val="hybridMultilevel"/>
@@ -10797,185 +11261,188 @@
       </w:rPr>
     </w:lvl>
   </w:abstractNum>
-  <w:num w:numId="1" w16cid:durableId="460461481">
+  <w:num w:numId="1">
     <w:abstractNumId w:val="14"/>
   </w:num>
-  <w:num w:numId="2" w16cid:durableId="153618176">
+  <w:num w:numId="2">
     <w:abstractNumId w:val="1"/>
   </w:num>
-  <w:num w:numId="3" w16cid:durableId="1003046440">
+  <w:num w:numId="3">
     <w:abstractNumId w:val="9"/>
   </w:num>
-  <w:num w:numId="4" w16cid:durableId="1848598796">
+  <w:num w:numId="4">
     <w:abstractNumId w:val="7"/>
   </w:num>
-  <w:num w:numId="5" w16cid:durableId="5060711">
+  <w:num w:numId="5">
     <w:abstractNumId w:val="8"/>
   </w:num>
-  <w:num w:numId="6" w16cid:durableId="1069572083">
+  <w:num w:numId="6">
     <w:abstractNumId w:val="2"/>
   </w:num>
-  <w:num w:numId="7" w16cid:durableId="442460959">
+  <w:num w:numId="7">
     <w:abstractNumId w:val="13"/>
   </w:num>
-  <w:num w:numId="8" w16cid:durableId="880553180">
+  <w:num w:numId="8">
     <w:abstractNumId w:val="4"/>
   </w:num>
-  <w:num w:numId="9" w16cid:durableId="1435322055">
+  <w:num w:numId="9">
     <w:abstractNumId w:val="4"/>
     <w:lvlOverride w:ilvl="0">
       <w:startOverride w:val="1"/>
     </w:lvlOverride>
   </w:num>
-  <w:num w:numId="10" w16cid:durableId="335352071">
+  <w:num w:numId="10">
     <w:abstractNumId w:val="4"/>
     <w:lvlOverride w:ilvl="0">
       <w:startOverride w:val="1"/>
     </w:lvlOverride>
   </w:num>
-  <w:num w:numId="11" w16cid:durableId="956838637">
+  <w:num w:numId="11">
     <w:abstractNumId w:val="4"/>
     <w:lvlOverride w:ilvl="0">
       <w:startOverride w:val="1"/>
     </w:lvlOverride>
   </w:num>
-  <w:num w:numId="12" w16cid:durableId="89932783">
+  <w:num w:numId="12">
     <w:abstractNumId w:val="4"/>
     <w:lvlOverride w:ilvl="0">
       <w:startOverride w:val="1"/>
     </w:lvlOverride>
   </w:num>
-  <w:num w:numId="13" w16cid:durableId="706683727">
+  <w:num w:numId="13">
     <w:abstractNumId w:val="4"/>
     <w:lvlOverride w:ilvl="0">
       <w:startOverride w:val="1"/>
     </w:lvlOverride>
   </w:num>
-  <w:num w:numId="14" w16cid:durableId="668140798">
+  <w:num w:numId="14">
     <w:abstractNumId w:val="4"/>
     <w:lvlOverride w:ilvl="0">
       <w:startOverride w:val="1"/>
     </w:lvlOverride>
   </w:num>
-  <w:num w:numId="15" w16cid:durableId="1051267806">
+  <w:num w:numId="15">
     <w:abstractNumId w:val="4"/>
     <w:lvlOverride w:ilvl="0">
       <w:startOverride w:val="1"/>
     </w:lvlOverride>
   </w:num>
-  <w:num w:numId="16" w16cid:durableId="416365796">
+  <w:num w:numId="16">
     <w:abstractNumId w:val="4"/>
     <w:lvlOverride w:ilvl="0">
       <w:startOverride w:val="1"/>
     </w:lvlOverride>
   </w:num>
-  <w:num w:numId="17" w16cid:durableId="378893375">
+  <w:num w:numId="17">
     <w:abstractNumId w:val="4"/>
     <w:lvlOverride w:ilvl="0">
       <w:startOverride w:val="1"/>
     </w:lvlOverride>
   </w:num>
-  <w:num w:numId="18" w16cid:durableId="1208683651">
+  <w:num w:numId="18">
     <w:abstractNumId w:val="4"/>
     <w:lvlOverride w:ilvl="0">
       <w:startOverride w:val="1"/>
     </w:lvlOverride>
   </w:num>
-  <w:num w:numId="19" w16cid:durableId="472134892">
+  <w:num w:numId="19">
     <w:abstractNumId w:val="4"/>
   </w:num>
-  <w:num w:numId="20" w16cid:durableId="727607662">
+  <w:num w:numId="20">
     <w:abstractNumId w:val="4"/>
     <w:lvlOverride w:ilvl="0">
       <w:startOverride w:val="1"/>
     </w:lvlOverride>
   </w:num>
-  <w:num w:numId="21" w16cid:durableId="1961957523">
+  <w:num w:numId="21">
     <w:abstractNumId w:val="4"/>
     <w:lvlOverride w:ilvl="0">
       <w:startOverride w:val="1"/>
     </w:lvlOverride>
   </w:num>
-  <w:num w:numId="22" w16cid:durableId="349648953">
+  <w:num w:numId="22">
     <w:abstractNumId w:val="4"/>
     <w:lvlOverride w:ilvl="0">
       <w:startOverride w:val="1"/>
     </w:lvlOverride>
   </w:num>
-  <w:num w:numId="23" w16cid:durableId="1271283469">
+  <w:num w:numId="23">
     <w:abstractNumId w:val="4"/>
     <w:lvlOverride w:ilvl="0">
       <w:startOverride w:val="1"/>
     </w:lvlOverride>
   </w:num>
-  <w:num w:numId="24" w16cid:durableId="247496392">
+  <w:num w:numId="24">
     <w:abstractNumId w:val="4"/>
     <w:lvlOverride w:ilvl="0">
       <w:startOverride w:val="1"/>
     </w:lvlOverride>
   </w:num>
-  <w:num w:numId="25" w16cid:durableId="1556114643">
+  <w:num w:numId="25">
     <w:abstractNumId w:val="4"/>
     <w:lvlOverride w:ilvl="0">
       <w:startOverride w:val="1"/>
     </w:lvlOverride>
   </w:num>
-  <w:num w:numId="26" w16cid:durableId="1603611900">
+  <w:num w:numId="26">
     <w:abstractNumId w:val="4"/>
     <w:lvlOverride w:ilvl="0">
       <w:startOverride w:val="1"/>
     </w:lvlOverride>
   </w:num>
-  <w:num w:numId="27" w16cid:durableId="428741465">
+  <w:num w:numId="27">
     <w:abstractNumId w:val="4"/>
     <w:lvlOverride w:ilvl="0">
       <w:startOverride w:val="1"/>
     </w:lvlOverride>
   </w:num>
-  <w:num w:numId="28" w16cid:durableId="370614996">
+  <w:num w:numId="28">
     <w:abstractNumId w:val="14"/>
   </w:num>
-  <w:num w:numId="29" w16cid:durableId="14354992">
+  <w:num w:numId="29">
     <w:abstractNumId w:val="12"/>
   </w:num>
-  <w:num w:numId="30" w16cid:durableId="1118064079">
+  <w:num w:numId="30">
     <w:abstractNumId w:val="14"/>
   </w:num>
-  <w:num w:numId="31" w16cid:durableId="1438135526">
+  <w:num w:numId="31">
     <w:abstractNumId w:val="6"/>
   </w:num>
-  <w:num w:numId="32" w16cid:durableId="2026706320">
+  <w:num w:numId="32">
     <w:abstractNumId w:val="3"/>
   </w:num>
-  <w:num w:numId="33" w16cid:durableId="1672222129">
+  <w:num w:numId="33">
     <w:abstractNumId w:val="4"/>
     <w:lvlOverride w:ilvl="0">
       <w:startOverride w:val="1"/>
     </w:lvlOverride>
   </w:num>
-  <w:num w:numId="34" w16cid:durableId="1898852266">
+  <w:num w:numId="34">
     <w:abstractNumId w:val="14"/>
   </w:num>
-  <w:num w:numId="35" w16cid:durableId="1890648753">
+  <w:num w:numId="35">
     <w:abstractNumId w:val="14"/>
   </w:num>
-  <w:num w:numId="36" w16cid:durableId="217519053">
+  <w:num w:numId="36">
     <w:abstractNumId w:val="10"/>
   </w:num>
-  <w:num w:numId="37" w16cid:durableId="1892495859">
+  <w:num w:numId="37">
     <w:abstractNumId w:val="5"/>
   </w:num>
-  <w:num w:numId="38" w16cid:durableId="655693891">
+  <w:num w:numId="38">
     <w:abstractNumId w:val="0"/>
   </w:num>
-  <w:num w:numId="39" w16cid:durableId="2121801657">
+  <w:num w:numId="39">
     <w:abstractNumId w:val="14"/>
   </w:num>
-  <w:num w:numId="40" w16cid:durableId="1602713592">
+  <w:num w:numId="40">
     <w:abstractNumId w:val="14"/>
   </w:num>
-  <w:num w:numId="41" w16cid:durableId="1692608037">
+  <w:num w:numId="41">
     <w:abstractNumId w:val="11"/>
+  </w:num>
+  <w:num w:numId="42">
+    <w:abstractNumId w:val="14"/>
   </w:num>
 </w:numbering>
 </file>

</xml_diff>